<commit_message>
Carpeta de diagramas en PlantUML
Se agregan los primeros diagramas en PlantUML para ser usados en la fase de Programación
</commit_message>
<xml_diff>
--- a/Diseño/Documento de Especificaciones de casos de uso de sistema.docx
+++ b/Diseño/Documento de Especificaciones de casos de uso de sistema.docx
@@ -97,7 +97,7 @@
           </mc:Choice>
           <mc:Fallback>
             <w:pict>
-              <v:group w14:anchorId="347F429F" id="Group 1" o:spid="_x0000_s1026" style="width:435pt;height:.75pt;mso-position-horizontal-relative:char;mso-position-vertical-relative:line" coordsize="55245,95" o:gfxdata="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">
+              <v:group w14:anchorId="6094D129" id="Group 1" o:spid="_x0000_s1026" style="width:435pt;height:.75pt;mso-position-horizontal-relative:char;mso-position-vertical-relative:line" coordsize="55245,95" o:gfxdata="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">
                 <v:shape id="Graphic 2" o:spid="_x0000_s1027" style="position:absolute;width:55245;height:95;visibility:visible;mso-wrap-style:square;v-text-anchor:top" coordsize="5524500,9525" o:gfxdata="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" path="m5524500,l,,,9144r5524500,l5524500,xe" fillcolor="black" stroked="f">
                   <v:path arrowok="t"/>
                 </v:shape>
@@ -132,7 +132,7 @@
           <w:lang w:val="es-CO"/>
         </w:rPr>
         <w:drawing>
-          <wp:anchor distT="0" distB="0" distL="114300" distR="114300" simplePos="0" relativeHeight="251754496" behindDoc="0" locked="0" layoutInCell="1" allowOverlap="1" wp14:anchorId="15253854" wp14:editId="442FE24C">
+          <wp:anchor distT="0" distB="0" distL="114300" distR="114300" simplePos="0" relativeHeight="251743232" behindDoc="0" locked="0" layoutInCell="1" allowOverlap="1" wp14:anchorId="15253854" wp14:editId="442FE24C">
             <wp:simplePos x="0" y="0"/>
             <wp:positionH relativeFrom="column">
               <wp:posOffset>247650</wp:posOffset>
@@ -187,7 +187,7 @@
         <mc:AlternateContent>
           <mc:Choice Requires="wps">
             <w:drawing>
-              <wp:anchor distT="0" distB="0" distL="114300" distR="114300" simplePos="0" relativeHeight="251773952" behindDoc="0" locked="0" layoutInCell="1" allowOverlap="1" wp14:anchorId="7F1B5499" wp14:editId="6DEAB905">
+              <wp:anchor distT="0" distB="0" distL="114300" distR="114300" simplePos="0" relativeHeight="251766784" behindDoc="0" locked="0" layoutInCell="1" allowOverlap="1" wp14:anchorId="7F1B5499" wp14:editId="6DEAB905">
                 <wp:simplePos x="0" y="0"/>
                 <wp:positionH relativeFrom="column">
                   <wp:posOffset>133350</wp:posOffset>
@@ -254,7 +254,7 @@
           </mc:Choice>
           <mc:Fallback>
             <w:pict>
-              <v:shape w14:anchorId="10FD646E" id="Graphic 5" o:spid="_x0000_s1026" style="position:absolute;margin-left:10.5pt;margin-top:98.9pt;width:477pt;height:.75pt;z-index:251773952;visibility:visible;mso-wrap-style:square;mso-wrap-distance-left:9pt;mso-wrap-distance-top:0;mso-wrap-distance-right:9pt;mso-wrap-distance-bottom:0;mso-position-horizontal:absolute;mso-position-horizontal-relative:text;mso-position-vertical:absolute;mso-position-vertical-relative:text;v-text-anchor:top" coordsize="5524500,9525" o:gfxdata="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" path="m5524500,l,,,9144r5524500,l5524500,xe" fillcolor="black" stroked="f">
+              <v:shape w14:anchorId="3964BC86" id="Graphic 5" o:spid="_x0000_s1026" style="position:absolute;margin-left:10.5pt;margin-top:98.9pt;width:477pt;height:.75pt;z-index:251766784;visibility:visible;mso-wrap-style:square;mso-wrap-distance-left:9pt;mso-wrap-distance-top:0;mso-wrap-distance-right:9pt;mso-wrap-distance-bottom:0;mso-position-horizontal:absolute;mso-position-horizontal-relative:text;mso-position-vertical:absolute;mso-position-vertical-relative:text;v-text-anchor:top" coordsize="5524500,9525" o:gfxdata="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" path="m5524500,l,,,9144r5524500,l5524500,xe" fillcolor="black" stroked="f">
                 <v:path arrowok="t"/>
                 <w10:wrap type="topAndBottom"/>
               </v:shape>
@@ -418,7 +418,7 @@
         </w:rPr>
         <w:t xml:space="preserve">                                               </w:t>
       </w:r>
-      <w:bookmarkStart w:id="0" w:name="_Toc178071442"/>
+      <w:bookmarkStart w:id="0" w:name="_Toc178072975"/>
       <w:r>
         <w:rPr>
           <w:lang w:val="es-CO"/>
@@ -443,7 +443,7 @@
           <w:lang w:val="es-CO"/>
         </w:rPr>
       </w:pPr>
-      <w:bookmarkStart w:id="1" w:name="_Toc178071443"/>
+      <w:bookmarkStart w:id="1" w:name="_Toc178072976"/>
       <w:r>
         <w:rPr>
           <w:lang w:val="es-CO"/>
@@ -569,7 +569,7 @@
           <w:lang w:val="es-CO"/>
         </w:rPr>
       </w:pPr>
-      <w:bookmarkStart w:id="2" w:name="_Toc178071444"/>
+      <w:bookmarkStart w:id="2" w:name="_Toc178072977"/>
       <w:r>
         <w:rPr>
           <w:lang w:val="es-CO"/>
@@ -1405,7 +1405,7 @@
           <w:lang w:val="es-CO"/>
         </w:rPr>
       </w:pPr>
-      <w:bookmarkStart w:id="3" w:name="_Toc178071445"/>
+      <w:bookmarkStart w:id="3" w:name="_Toc178072978"/>
       <w:r>
         <w:rPr>
           <w:spacing w:val="-2"/>
@@ -1478,7 +1478,19 @@
         <w:rPr>
           <w:lang w:val="es-CO"/>
         </w:rPr>
-        <w:t xml:space="preserve"> ha sido elaborado con el objetivo de proporcionar una guía clara y estructurada sobre las funcionalidades y requerimientos del sistema. Este documento es fundamental para el desarrollo y la implementación de la herramienta de monitoreo de tiempo, asegurando que todos los actores involucrados, incluidos desarrolladores y administradores, comprendan sus roles y las interacciones con el sistema.</w:t>
+        <w:t xml:space="preserve"> ha sido elaborado con el objetivo de proporcionar una guía clara y estructurada sobre las funcionalidades y requerimientos del sistema</w:t>
+      </w:r>
+      <w:r>
+        <w:rPr>
+          <w:lang w:val="es-CO"/>
+        </w:rPr>
+        <w:t>, desde la perspectiva de la agrupación de casos de uso por paquetes</w:t>
+      </w:r>
+      <w:r>
+        <w:rPr>
+          <w:lang w:val="es-CO"/>
+        </w:rPr>
+        <w:t>. Este documento es fundamental para el desarrollo y la implementación de la herramienta de monitoreo de tiempo, asegurando que todos los actores involucrados, incluidos desarrolladores y administradores, comprendan sus roles y las interacciones con el sistema.</w:t>
       </w:r>
     </w:p>
     <w:p>
@@ -1609,7 +1621,6 @@
             </w:tabs>
             <w:rPr>
               <w:rFonts w:cstheme="minorBidi"/>
-              <w:noProof/>
               <w:kern w:val="2"/>
               <w:sz w:val="24"/>
               <w:szCs w:val="24"/>
@@ -1625,58 +1636,50 @@
           <w:r>
             <w:fldChar w:fldCharType="separate"/>
           </w:r>
-          <w:hyperlink w:anchor="_Toc178071442" w:history="1">
+          <w:hyperlink w:anchor="_Toc178072975" w:history="1">
             <w:r>
               <w:rPr>
                 <w:rStyle w:val="Hipervnculo"/>
-                <w:noProof/>
               </w:rPr>
               <w:t>Escaleta-Teclado GC</w:t>
             </w:r>
             <w:r>
               <w:rPr>
-                <w:noProof/>
                 <w:webHidden/>
               </w:rPr>
               <w:tab/>
             </w:r>
             <w:r>
               <w:rPr>
-                <w:noProof/>
                 <w:webHidden/>
               </w:rPr>
               <w:fldChar w:fldCharType="begin"/>
             </w:r>
             <w:r>
               <w:rPr>
-                <w:noProof/>
                 <w:webHidden/>
               </w:rPr>
-              <w:instrText xml:space="preserve"> PAGEREF _Toc178071442 \h </w:instrText>
+              <w:instrText xml:space="preserve"> PAGEREF _Toc178072975 \h </w:instrText>
             </w:r>
             <w:r>
               <w:rPr>
-                <w:noProof/>
                 <w:webHidden/>
               </w:rPr>
             </w:r>
             <w:r>
               <w:rPr>
-                <w:noProof/>
                 <w:webHidden/>
               </w:rPr>
               <w:fldChar w:fldCharType="separate"/>
             </w:r>
             <w:r>
               <w:rPr>
-                <w:noProof/>
                 <w:webHidden/>
               </w:rPr>
               <w:t>1</w:t>
             </w:r>
             <w:r>
               <w:rPr>
-                <w:noProof/>
                 <w:webHidden/>
               </w:rPr>
               <w:fldChar w:fldCharType="end"/>
@@ -1691,65 +1694,56 @@
             </w:tabs>
             <w:rPr>
               <w:rFonts w:cstheme="minorBidi"/>
-              <w:noProof/>
               <w:kern w:val="2"/>
               <w:sz w:val="24"/>
               <w:szCs w:val="24"/>
               <w14:ligatures w14:val="standardContextual"/>
             </w:rPr>
           </w:pPr>
-          <w:hyperlink w:anchor="_Toc178071443" w:history="1">
+          <w:hyperlink w:anchor="_Toc178072976" w:history="1">
             <w:r>
               <w:rPr>
                 <w:rStyle w:val="Hipervnculo"/>
-                <w:noProof/>
               </w:rPr>
               <w:t>Especificaciones de casos de uso del sistema</w:t>
             </w:r>
             <w:r>
               <w:rPr>
-                <w:noProof/>
                 <w:webHidden/>
               </w:rPr>
               <w:tab/>
             </w:r>
             <w:r>
               <w:rPr>
-                <w:noProof/>
                 <w:webHidden/>
               </w:rPr>
               <w:fldChar w:fldCharType="begin"/>
             </w:r>
             <w:r>
               <w:rPr>
-                <w:noProof/>
                 <w:webHidden/>
               </w:rPr>
-              <w:instrText xml:space="preserve"> PAGEREF _Toc178071443 \h </w:instrText>
+              <w:instrText xml:space="preserve"> PAGEREF _Toc178072976 \h </w:instrText>
             </w:r>
             <w:r>
               <w:rPr>
-                <w:noProof/>
                 <w:webHidden/>
               </w:rPr>
             </w:r>
             <w:r>
               <w:rPr>
-                <w:noProof/>
                 <w:webHidden/>
               </w:rPr>
               <w:fldChar w:fldCharType="separate"/>
             </w:r>
             <w:r>
               <w:rPr>
-                <w:noProof/>
                 <w:webHidden/>
               </w:rPr>
               <w:t>1</w:t>
             </w:r>
             <w:r>
               <w:rPr>
-                <w:noProof/>
                 <w:webHidden/>
               </w:rPr>
               <w:fldChar w:fldCharType="end"/>
@@ -1764,65 +1758,56 @@
             </w:tabs>
             <w:rPr>
               <w:rFonts w:cstheme="minorBidi"/>
-              <w:noProof/>
               <w:kern w:val="2"/>
               <w:sz w:val="24"/>
               <w:szCs w:val="24"/>
               <w14:ligatures w14:val="standardContextual"/>
             </w:rPr>
           </w:pPr>
-          <w:hyperlink w:anchor="_Toc178071444" w:history="1">
+          <w:hyperlink w:anchor="_Toc178072977" w:history="1">
             <w:r>
               <w:rPr>
                 <w:rStyle w:val="Hipervnculo"/>
-                <w:noProof/>
               </w:rPr>
               <w:t>Historial de revisiones</w:t>
             </w:r>
             <w:r>
               <w:rPr>
-                <w:noProof/>
                 <w:webHidden/>
               </w:rPr>
               <w:tab/>
             </w:r>
             <w:r>
               <w:rPr>
-                <w:noProof/>
                 <w:webHidden/>
               </w:rPr>
               <w:fldChar w:fldCharType="begin"/>
             </w:r>
             <w:r>
               <w:rPr>
-                <w:noProof/>
                 <w:webHidden/>
               </w:rPr>
-              <w:instrText xml:space="preserve"> PAGEREF _Toc178071444 \h </w:instrText>
+              <w:instrText xml:space="preserve"> PAGEREF _Toc178072977 \h </w:instrText>
             </w:r>
             <w:r>
               <w:rPr>
-                <w:noProof/>
                 <w:webHidden/>
               </w:rPr>
             </w:r>
             <w:r>
               <w:rPr>
-                <w:noProof/>
                 <w:webHidden/>
               </w:rPr>
               <w:fldChar w:fldCharType="separate"/>
             </w:r>
             <w:r>
               <w:rPr>
-                <w:noProof/>
                 <w:webHidden/>
               </w:rPr>
               <w:t>2</w:t>
             </w:r>
             <w:r>
               <w:rPr>
-                <w:noProof/>
                 <w:webHidden/>
               </w:rPr>
               <w:fldChar w:fldCharType="end"/>
@@ -1837,66 +1822,57 @@
             </w:tabs>
             <w:rPr>
               <w:rFonts w:cstheme="minorBidi"/>
-              <w:noProof/>
               <w:kern w:val="2"/>
               <w:sz w:val="24"/>
               <w:szCs w:val="24"/>
               <w14:ligatures w14:val="standardContextual"/>
             </w:rPr>
           </w:pPr>
-          <w:hyperlink w:anchor="_Toc178071445" w:history="1">
+          <w:hyperlink w:anchor="_Toc178072978" w:history="1">
             <w:r>
               <w:rPr>
                 <w:rStyle w:val="Hipervnculo"/>
-                <w:noProof/>
                 <w:spacing w:val="-2"/>
               </w:rPr>
               <w:t>Prefacio</w:t>
             </w:r>
             <w:r>
               <w:rPr>
-                <w:noProof/>
                 <w:webHidden/>
               </w:rPr>
               <w:tab/>
             </w:r>
             <w:r>
               <w:rPr>
-                <w:noProof/>
                 <w:webHidden/>
               </w:rPr>
               <w:fldChar w:fldCharType="begin"/>
             </w:r>
             <w:r>
               <w:rPr>
-                <w:noProof/>
                 <w:webHidden/>
               </w:rPr>
-              <w:instrText xml:space="preserve"> PAGEREF _Toc178071445 \h </w:instrText>
+              <w:instrText xml:space="preserve"> PAGEREF _Toc178072978 \h </w:instrText>
             </w:r>
             <w:r>
               <w:rPr>
-                <w:noProof/>
                 <w:webHidden/>
               </w:rPr>
             </w:r>
             <w:r>
               <w:rPr>
-                <w:noProof/>
                 <w:webHidden/>
               </w:rPr>
               <w:fldChar w:fldCharType="separate"/>
             </w:r>
             <w:r>
               <w:rPr>
-                <w:noProof/>
                 <w:webHidden/>
               </w:rPr>
               <w:t>3</w:t>
             </w:r>
             <w:r>
               <w:rPr>
-                <w:noProof/>
                 <w:webHidden/>
               </w:rPr>
               <w:fldChar w:fldCharType="end"/>
@@ -1911,66 +1887,57 @@
             </w:tabs>
             <w:rPr>
               <w:rFonts w:cstheme="minorBidi"/>
-              <w:noProof/>
               <w:kern w:val="2"/>
               <w:sz w:val="24"/>
               <w:szCs w:val="24"/>
               <w14:ligatures w14:val="standardContextual"/>
             </w:rPr>
           </w:pPr>
-          <w:hyperlink w:anchor="_Toc178071446" w:history="1">
+          <w:hyperlink w:anchor="_Toc178072979" w:history="1">
             <w:r>
               <w:rPr>
                 <w:rStyle w:val="Hipervnculo"/>
-                <w:noProof/>
                 <w:spacing w:val="-2"/>
               </w:rPr>
               <w:t>Ilustraciones</w:t>
             </w:r>
             <w:r>
               <w:rPr>
-                <w:noProof/>
                 <w:webHidden/>
               </w:rPr>
               <w:tab/>
             </w:r>
             <w:r>
               <w:rPr>
-                <w:noProof/>
                 <w:webHidden/>
               </w:rPr>
               <w:fldChar w:fldCharType="begin"/>
             </w:r>
             <w:r>
               <w:rPr>
-                <w:noProof/>
                 <w:webHidden/>
               </w:rPr>
-              <w:instrText xml:space="preserve"> PAGEREF _Toc178071446 \h </w:instrText>
+              <w:instrText xml:space="preserve"> PAGEREF _Toc178072979 \h </w:instrText>
             </w:r>
             <w:r>
               <w:rPr>
-                <w:noProof/>
                 <w:webHidden/>
               </w:rPr>
             </w:r>
             <w:r>
               <w:rPr>
-                <w:noProof/>
                 <w:webHidden/>
               </w:rPr>
               <w:fldChar w:fldCharType="separate"/>
             </w:r>
             <w:r>
               <w:rPr>
-                <w:noProof/>
                 <w:webHidden/>
               </w:rPr>
               <w:t>4</w:t>
             </w:r>
             <w:r>
               <w:rPr>
-                <w:noProof/>
                 <w:webHidden/>
               </w:rPr>
               <w:fldChar w:fldCharType="end"/>
@@ -1985,65 +1952,56 @@
             </w:tabs>
             <w:rPr>
               <w:rFonts w:cstheme="minorBidi"/>
-              <w:noProof/>
               <w:kern w:val="2"/>
               <w:sz w:val="24"/>
               <w:szCs w:val="24"/>
               <w14:ligatures w14:val="standardContextual"/>
             </w:rPr>
           </w:pPr>
-          <w:hyperlink w:anchor="_Toc178071447" w:history="1">
+          <w:hyperlink w:anchor="_Toc178072980" w:history="1">
             <w:r>
               <w:rPr>
                 <w:rStyle w:val="Hipervnculo"/>
-                <w:noProof/>
               </w:rPr>
               <w:t>Especificaciones de casos de uso</w:t>
             </w:r>
             <w:r>
               <w:rPr>
-                <w:noProof/>
                 <w:webHidden/>
               </w:rPr>
               <w:tab/>
             </w:r>
             <w:r>
               <w:rPr>
-                <w:noProof/>
                 <w:webHidden/>
               </w:rPr>
               <w:fldChar w:fldCharType="begin"/>
             </w:r>
             <w:r>
               <w:rPr>
-                <w:noProof/>
                 <w:webHidden/>
               </w:rPr>
-              <w:instrText xml:space="preserve"> PAGEREF _Toc178071447 \h </w:instrText>
+              <w:instrText xml:space="preserve"> PAGEREF _Toc178072980 \h </w:instrText>
             </w:r>
             <w:r>
               <w:rPr>
-                <w:noProof/>
                 <w:webHidden/>
               </w:rPr>
             </w:r>
             <w:r>
               <w:rPr>
-                <w:noProof/>
                 <w:webHidden/>
               </w:rPr>
               <w:fldChar w:fldCharType="separate"/>
             </w:r>
             <w:r>
               <w:rPr>
-                <w:noProof/>
                 <w:webHidden/>
               </w:rPr>
               <w:t>4</w:t>
             </w:r>
             <w:r>
               <w:rPr>
-                <w:noProof/>
                 <w:webHidden/>
               </w:rPr>
               <w:fldChar w:fldCharType="end"/>
@@ -2059,25 +2017,22 @@
             </w:tabs>
             <w:rPr>
               <w:rFonts w:cstheme="minorBidi"/>
-              <w:noProof/>
               <w:kern w:val="2"/>
               <w:sz w:val="24"/>
               <w:szCs w:val="24"/>
               <w14:ligatures w14:val="standardContextual"/>
             </w:rPr>
           </w:pPr>
-          <w:hyperlink w:anchor="_Toc178071448" w:history="1">
+          <w:hyperlink w:anchor="_Toc178072981" w:history="1">
             <w:r>
               <w:rPr>
                 <w:rStyle w:val="Hipervnculo"/>
-                <w:noProof/>
               </w:rPr>
               <w:t>1.</w:t>
             </w:r>
             <w:r>
               <w:rPr>
                 <w:rFonts w:cstheme="minorBidi"/>
-                <w:noProof/>
                 <w:kern w:val="2"/>
                 <w:sz w:val="24"/>
                 <w:szCs w:val="24"/>
@@ -2088,54 +2043,46 @@
             <w:r>
               <w:rPr>
                 <w:rStyle w:val="Hipervnculo"/>
-                <w:noProof/>
               </w:rPr>
               <w:t>Modelo de casos de uso</w:t>
             </w:r>
             <w:r>
               <w:rPr>
-                <w:noProof/>
                 <w:webHidden/>
               </w:rPr>
               <w:tab/>
             </w:r>
             <w:r>
               <w:rPr>
-                <w:noProof/>
                 <w:webHidden/>
               </w:rPr>
               <w:fldChar w:fldCharType="begin"/>
             </w:r>
             <w:r>
               <w:rPr>
-                <w:noProof/>
                 <w:webHidden/>
               </w:rPr>
-              <w:instrText xml:space="preserve"> PAGEREF _Toc178071448 \h </w:instrText>
+              <w:instrText xml:space="preserve"> PAGEREF _Toc178072981 \h </w:instrText>
             </w:r>
             <w:r>
               <w:rPr>
-                <w:noProof/>
                 <w:webHidden/>
               </w:rPr>
             </w:r>
             <w:r>
               <w:rPr>
-                <w:noProof/>
                 <w:webHidden/>
               </w:rPr>
               <w:fldChar w:fldCharType="separate"/>
             </w:r>
             <w:r>
               <w:rPr>
-                <w:noProof/>
                 <w:webHidden/>
               </w:rPr>
               <w:t>5</w:t>
             </w:r>
             <w:r>
               <w:rPr>
-                <w:noProof/>
                 <w:webHidden/>
               </w:rPr>
               <w:fldChar w:fldCharType="end"/>
@@ -2151,25 +2098,22 @@
             </w:tabs>
             <w:rPr>
               <w:rFonts w:cstheme="minorBidi"/>
-              <w:noProof/>
               <w:kern w:val="2"/>
               <w:sz w:val="24"/>
               <w:szCs w:val="24"/>
               <w14:ligatures w14:val="standardContextual"/>
             </w:rPr>
           </w:pPr>
-          <w:hyperlink w:anchor="_Toc178071449" w:history="1">
+          <w:hyperlink w:anchor="_Toc178072982" w:history="1">
             <w:r>
               <w:rPr>
                 <w:rStyle w:val="Hipervnculo"/>
-                <w:noProof/>
               </w:rPr>
               <w:t>1.1.</w:t>
             </w:r>
             <w:r>
               <w:rPr>
                 <w:rFonts w:cstheme="minorBidi"/>
-                <w:noProof/>
                 <w:kern w:val="2"/>
                 <w:sz w:val="24"/>
                 <w:szCs w:val="24"/>
@@ -2180,54 +2124,46 @@
             <w:r>
               <w:rPr>
                 <w:rStyle w:val="Hipervnculo"/>
-                <w:noProof/>
               </w:rPr>
               <w:t>Introducción</w:t>
             </w:r>
             <w:r>
               <w:rPr>
-                <w:noProof/>
                 <w:webHidden/>
               </w:rPr>
               <w:tab/>
             </w:r>
             <w:r>
               <w:rPr>
-                <w:noProof/>
                 <w:webHidden/>
               </w:rPr>
               <w:fldChar w:fldCharType="begin"/>
             </w:r>
             <w:r>
               <w:rPr>
-                <w:noProof/>
                 <w:webHidden/>
               </w:rPr>
-              <w:instrText xml:space="preserve"> PAGEREF _Toc178071449 \h </w:instrText>
+              <w:instrText xml:space="preserve"> PAGEREF _Toc178072982 \h </w:instrText>
             </w:r>
             <w:r>
               <w:rPr>
-                <w:noProof/>
                 <w:webHidden/>
               </w:rPr>
             </w:r>
             <w:r>
               <w:rPr>
-                <w:noProof/>
                 <w:webHidden/>
               </w:rPr>
               <w:fldChar w:fldCharType="separate"/>
             </w:r>
             <w:r>
               <w:rPr>
-                <w:noProof/>
                 <w:webHidden/>
               </w:rPr>
               <w:t>5</w:t>
             </w:r>
             <w:r>
               <w:rPr>
-                <w:noProof/>
                 <w:webHidden/>
               </w:rPr>
               <w:fldChar w:fldCharType="end"/>
@@ -2243,25 +2179,22 @@
             </w:tabs>
             <w:rPr>
               <w:rFonts w:cstheme="minorBidi"/>
-              <w:noProof/>
               <w:kern w:val="2"/>
               <w:sz w:val="24"/>
               <w:szCs w:val="24"/>
               <w14:ligatures w14:val="standardContextual"/>
             </w:rPr>
           </w:pPr>
-          <w:hyperlink w:anchor="_Toc178071450" w:history="1">
+          <w:hyperlink w:anchor="_Toc178072983" w:history="1">
             <w:r>
               <w:rPr>
                 <w:rStyle w:val="Hipervnculo"/>
-                <w:noProof/>
               </w:rPr>
               <w:t>1.2.</w:t>
             </w:r>
             <w:r>
               <w:rPr>
                 <w:rFonts w:cstheme="minorBidi"/>
-                <w:noProof/>
                 <w:kern w:val="2"/>
                 <w:sz w:val="24"/>
                 <w:szCs w:val="24"/>
@@ -2272,54 +2205,46 @@
             <w:r>
               <w:rPr>
                 <w:rStyle w:val="Hipervnculo"/>
-                <w:noProof/>
               </w:rPr>
               <w:t>Descripción general de actores</w:t>
             </w:r>
             <w:r>
               <w:rPr>
-                <w:noProof/>
                 <w:webHidden/>
               </w:rPr>
               <w:tab/>
             </w:r>
             <w:r>
               <w:rPr>
-                <w:noProof/>
                 <w:webHidden/>
               </w:rPr>
               <w:fldChar w:fldCharType="begin"/>
             </w:r>
             <w:r>
               <w:rPr>
-                <w:noProof/>
                 <w:webHidden/>
               </w:rPr>
-              <w:instrText xml:space="preserve"> PAGEREF _Toc178071450 \h </w:instrText>
+              <w:instrText xml:space="preserve"> PAGEREF _Toc178072983 \h </w:instrText>
             </w:r>
             <w:r>
               <w:rPr>
-                <w:noProof/>
                 <w:webHidden/>
               </w:rPr>
             </w:r>
             <w:r>
               <w:rPr>
-                <w:noProof/>
                 <w:webHidden/>
               </w:rPr>
               <w:fldChar w:fldCharType="separate"/>
             </w:r>
             <w:r>
               <w:rPr>
-                <w:noProof/>
                 <w:webHidden/>
               </w:rPr>
               <w:t>5</w:t>
             </w:r>
             <w:r>
               <w:rPr>
-                <w:noProof/>
                 <w:webHidden/>
               </w:rPr>
               <w:fldChar w:fldCharType="end"/>
@@ -2335,25 +2260,22 @@
             </w:tabs>
             <w:rPr>
               <w:rFonts w:cstheme="minorBidi"/>
-              <w:noProof/>
               <w:kern w:val="2"/>
               <w:sz w:val="24"/>
               <w:szCs w:val="24"/>
               <w14:ligatures w14:val="standardContextual"/>
             </w:rPr>
           </w:pPr>
-          <w:hyperlink w:anchor="_Toc178071451" w:history="1">
+          <w:hyperlink w:anchor="_Toc178072984" w:history="1">
             <w:r>
               <w:rPr>
                 <w:rStyle w:val="Hipervnculo"/>
-                <w:noProof/>
               </w:rPr>
               <w:t>1.3.</w:t>
             </w:r>
             <w:r>
               <w:rPr>
                 <w:rFonts w:cstheme="minorBidi"/>
-                <w:noProof/>
                 <w:kern w:val="2"/>
                 <w:sz w:val="24"/>
                 <w:szCs w:val="24"/>
@@ -2364,54 +2286,46 @@
             <w:r>
               <w:rPr>
                 <w:rStyle w:val="Hipervnculo"/>
-                <w:noProof/>
               </w:rPr>
               <w:t>Jerarquía del modelo de casos de uso</w:t>
             </w:r>
             <w:r>
               <w:rPr>
-                <w:noProof/>
                 <w:webHidden/>
               </w:rPr>
               <w:tab/>
             </w:r>
             <w:r>
               <w:rPr>
-                <w:noProof/>
                 <w:webHidden/>
               </w:rPr>
               <w:fldChar w:fldCharType="begin"/>
             </w:r>
             <w:r>
               <w:rPr>
-                <w:noProof/>
                 <w:webHidden/>
               </w:rPr>
-              <w:instrText xml:space="preserve"> PAGEREF _Toc178071451 \h </w:instrText>
+              <w:instrText xml:space="preserve"> PAGEREF _Toc178072984 \h </w:instrText>
             </w:r>
             <w:r>
               <w:rPr>
-                <w:noProof/>
                 <w:webHidden/>
               </w:rPr>
             </w:r>
             <w:r>
               <w:rPr>
-                <w:noProof/>
                 <w:webHidden/>
               </w:rPr>
               <w:fldChar w:fldCharType="separate"/>
             </w:r>
             <w:r>
               <w:rPr>
-                <w:noProof/>
                 <w:webHidden/>
               </w:rPr>
               <w:t>6</w:t>
             </w:r>
             <w:r>
               <w:rPr>
-                <w:noProof/>
                 <w:webHidden/>
               </w:rPr>
               <w:fldChar w:fldCharType="end"/>
@@ -2427,25 +2341,22 @@
             </w:tabs>
             <w:rPr>
               <w:rFonts w:cstheme="minorBidi"/>
-              <w:noProof/>
               <w:kern w:val="2"/>
               <w:sz w:val="24"/>
               <w:szCs w:val="24"/>
               <w14:ligatures w14:val="standardContextual"/>
             </w:rPr>
           </w:pPr>
-          <w:hyperlink w:anchor="_Toc178071452" w:history="1">
+          <w:hyperlink w:anchor="_Toc178072985" w:history="1">
             <w:r>
               <w:rPr>
                 <w:rStyle w:val="Hipervnculo"/>
-                <w:noProof/>
               </w:rPr>
               <w:t>2.</w:t>
             </w:r>
             <w:r>
               <w:rPr>
                 <w:rFonts w:cstheme="minorBidi"/>
-                <w:noProof/>
                 <w:kern w:val="2"/>
                 <w:sz w:val="24"/>
                 <w:szCs w:val="24"/>
@@ -2456,54 +2367,46 @@
             <w:r>
               <w:rPr>
                 <w:rStyle w:val="Hipervnculo"/>
-                <w:noProof/>
               </w:rPr>
               <w:t>Carga de módulos</w:t>
             </w:r>
             <w:r>
               <w:rPr>
-                <w:noProof/>
                 <w:webHidden/>
               </w:rPr>
               <w:tab/>
             </w:r>
             <w:r>
               <w:rPr>
-                <w:noProof/>
                 <w:webHidden/>
               </w:rPr>
               <w:fldChar w:fldCharType="begin"/>
             </w:r>
             <w:r>
               <w:rPr>
-                <w:noProof/>
                 <w:webHidden/>
               </w:rPr>
-              <w:instrText xml:space="preserve"> PAGEREF _Toc178071452 \h </w:instrText>
+              <w:instrText xml:space="preserve"> PAGEREF _Toc178072985 \h </w:instrText>
             </w:r>
             <w:r>
               <w:rPr>
-                <w:noProof/>
                 <w:webHidden/>
               </w:rPr>
             </w:r>
             <w:r>
               <w:rPr>
-                <w:noProof/>
                 <w:webHidden/>
               </w:rPr>
               <w:fldChar w:fldCharType="separate"/>
             </w:r>
             <w:r>
               <w:rPr>
-                <w:noProof/>
                 <w:webHidden/>
               </w:rPr>
               <w:t>8</w:t>
             </w:r>
             <w:r>
               <w:rPr>
-                <w:noProof/>
                 <w:webHidden/>
               </w:rPr>
               <w:fldChar w:fldCharType="end"/>
@@ -2519,18 +2422,16 @@
             </w:tabs>
             <w:rPr>
               <w:rFonts w:cstheme="minorBidi"/>
-              <w:noProof/>
               <w:kern w:val="2"/>
               <w:sz w:val="24"/>
               <w:szCs w:val="24"/>
               <w14:ligatures w14:val="standardContextual"/>
             </w:rPr>
           </w:pPr>
-          <w:hyperlink w:anchor="_Toc178071453" w:history="1">
+          <w:hyperlink w:anchor="_Toc178072986" w:history="1">
             <w:r>
               <w:rPr>
                 <w:rStyle w:val="Hipervnculo"/>
-                <w:noProof/>
                 <w:spacing w:val="-1"/>
               </w:rPr>
               <w:t>3.</w:t>
@@ -2538,7 +2439,6 @@
             <w:r>
               <w:rPr>
                 <w:rFonts w:cstheme="minorBidi"/>
-                <w:noProof/>
                 <w:kern w:val="2"/>
                 <w:sz w:val="24"/>
                 <w:szCs w:val="24"/>
@@ -2549,54 +2449,46 @@
             <w:r>
               <w:rPr>
                 <w:rStyle w:val="Hipervnculo"/>
-                <w:noProof/>
               </w:rPr>
               <w:t>Mostrar ventana de escaleta</w:t>
             </w:r>
             <w:r>
               <w:rPr>
-                <w:noProof/>
                 <w:webHidden/>
               </w:rPr>
               <w:tab/>
             </w:r>
             <w:r>
               <w:rPr>
-                <w:noProof/>
                 <w:webHidden/>
               </w:rPr>
               <w:fldChar w:fldCharType="begin"/>
             </w:r>
             <w:r>
               <w:rPr>
-                <w:noProof/>
                 <w:webHidden/>
               </w:rPr>
-              <w:instrText xml:space="preserve"> PAGEREF _Toc178071453 \h </w:instrText>
+              <w:instrText xml:space="preserve"> PAGEREF _Toc178072986 \h </w:instrText>
             </w:r>
             <w:r>
               <w:rPr>
-                <w:noProof/>
                 <w:webHidden/>
               </w:rPr>
             </w:r>
             <w:r>
               <w:rPr>
-                <w:noProof/>
                 <w:webHidden/>
               </w:rPr>
               <w:fldChar w:fldCharType="separate"/>
             </w:r>
             <w:r>
               <w:rPr>
-                <w:noProof/>
                 <w:webHidden/>
               </w:rPr>
-              <w:t>10</w:t>
+              <w:t>11</w:t>
             </w:r>
             <w:r>
               <w:rPr>
-                <w:noProof/>
                 <w:webHidden/>
               </w:rPr>
               <w:fldChar w:fldCharType="end"/>
@@ -2605,25 +2497,23 @@
         </w:p>
         <w:p>
           <w:pPr>
-            <w:pStyle w:val="TDC3"/>
+            <w:pStyle w:val="TDC2"/>
             <w:tabs>
-              <w:tab w:val="left" w:pos="960"/>
+              <w:tab w:val="left" w:pos="720"/>
               <w:tab w:val="right" w:leader="dot" w:pos="9790"/>
             </w:tabs>
             <w:rPr>
               <w:rFonts w:cstheme="minorBidi"/>
-              <w:noProof/>
               <w:kern w:val="2"/>
               <w:sz w:val="24"/>
               <w:szCs w:val="24"/>
               <w14:ligatures w14:val="standardContextual"/>
             </w:rPr>
           </w:pPr>
-          <w:hyperlink w:anchor="_Toc178071454" w:history="1">
+          <w:hyperlink w:anchor="_Toc178072987" w:history="1">
             <w:r>
               <w:rPr>
                 <w:rStyle w:val="Hipervnculo"/>
-                <w:noProof/>
                 <w:spacing w:val="-1"/>
               </w:rPr>
               <w:t>4.</w:t>
@@ -2631,7 +2521,6 @@
             <w:r>
               <w:rPr>
                 <w:rFonts w:cstheme="minorBidi"/>
-                <w:noProof/>
                 <w:kern w:val="2"/>
                 <w:sz w:val="24"/>
                 <w:szCs w:val="24"/>
@@ -2642,54 +2531,46 @@
             <w:r>
               <w:rPr>
                 <w:rStyle w:val="Hipervnculo"/>
-                <w:noProof/>
               </w:rPr>
               <w:t>Generar Archivo de escaleta</w:t>
             </w:r>
             <w:r>
               <w:rPr>
-                <w:noProof/>
                 <w:webHidden/>
               </w:rPr>
               <w:tab/>
             </w:r>
             <w:r>
               <w:rPr>
-                <w:noProof/>
                 <w:webHidden/>
               </w:rPr>
               <w:fldChar w:fldCharType="begin"/>
             </w:r>
             <w:r>
               <w:rPr>
-                <w:noProof/>
                 <w:webHidden/>
               </w:rPr>
-              <w:instrText xml:space="preserve"> PAGEREF _Toc178071454 \h </w:instrText>
+              <w:instrText xml:space="preserve"> PAGEREF _Toc178072987 \h </w:instrText>
             </w:r>
             <w:r>
               <w:rPr>
-                <w:noProof/>
                 <w:webHidden/>
               </w:rPr>
             </w:r>
             <w:r>
               <w:rPr>
-                <w:noProof/>
                 <w:webHidden/>
               </w:rPr>
               <w:fldChar w:fldCharType="separate"/>
             </w:r>
             <w:r>
               <w:rPr>
-                <w:noProof/>
                 <w:webHidden/>
               </w:rPr>
-              <w:t>11</w:t>
+              <w:t>12</w:t>
             </w:r>
             <w:r>
               <w:rPr>
-                <w:noProof/>
                 <w:webHidden/>
               </w:rPr>
               <w:fldChar w:fldCharType="end"/>
@@ -2698,25 +2579,23 @@
         </w:p>
         <w:p>
           <w:pPr>
-            <w:pStyle w:val="TDC3"/>
+            <w:pStyle w:val="TDC2"/>
             <w:tabs>
-              <w:tab w:val="left" w:pos="960"/>
+              <w:tab w:val="left" w:pos="720"/>
               <w:tab w:val="right" w:leader="dot" w:pos="9790"/>
             </w:tabs>
             <w:rPr>
               <w:rFonts w:cstheme="minorBidi"/>
-              <w:noProof/>
               <w:kern w:val="2"/>
               <w:sz w:val="24"/>
               <w:szCs w:val="24"/>
               <w14:ligatures w14:val="standardContextual"/>
             </w:rPr>
           </w:pPr>
-          <w:hyperlink w:anchor="_Toc178071455" w:history="1">
+          <w:hyperlink w:anchor="_Toc178072988" w:history="1">
             <w:r>
               <w:rPr>
                 <w:rStyle w:val="Hipervnculo"/>
-                <w:noProof/>
                 <w:spacing w:val="-1"/>
               </w:rPr>
               <w:t>5.</w:t>
@@ -2724,7 +2603,6 @@
             <w:r>
               <w:rPr>
                 <w:rFonts w:cstheme="minorBidi"/>
-                <w:noProof/>
                 <w:kern w:val="2"/>
                 <w:sz w:val="24"/>
                 <w:szCs w:val="24"/>
@@ -2735,55 +2613,46 @@
             <w:r>
               <w:rPr>
                 <w:rStyle w:val="Hipervnculo"/>
-                <w:noProof/>
-                <w:spacing w:val="-2"/>
               </w:rPr>
               <w:t>Insertar Zócalos, Placas y datos</w:t>
             </w:r>
             <w:r>
               <w:rPr>
-                <w:noProof/>
                 <w:webHidden/>
               </w:rPr>
               <w:tab/>
             </w:r>
             <w:r>
               <w:rPr>
-                <w:noProof/>
                 <w:webHidden/>
               </w:rPr>
               <w:fldChar w:fldCharType="begin"/>
             </w:r>
             <w:r>
               <w:rPr>
-                <w:noProof/>
                 <w:webHidden/>
               </w:rPr>
-              <w:instrText xml:space="preserve"> PAGEREF _Toc178071455 \h </w:instrText>
+              <w:instrText xml:space="preserve"> PAGEREF _Toc178072988 \h </w:instrText>
             </w:r>
             <w:r>
               <w:rPr>
-                <w:noProof/>
                 <w:webHidden/>
               </w:rPr>
             </w:r>
             <w:r>
               <w:rPr>
-                <w:noProof/>
                 <w:webHidden/>
               </w:rPr>
               <w:fldChar w:fldCharType="separate"/>
             </w:r>
             <w:r>
               <w:rPr>
-                <w:noProof/>
                 <w:webHidden/>
               </w:rPr>
-              <w:t>12</w:t>
+              <w:t>13</w:t>
             </w:r>
             <w:r>
               <w:rPr>
-                <w:noProof/>
                 <w:webHidden/>
               </w:rPr>
               <w:fldChar w:fldCharType="end"/>
@@ -2792,25 +2661,23 @@
         </w:p>
         <w:p>
           <w:pPr>
-            <w:pStyle w:val="TDC3"/>
+            <w:pStyle w:val="TDC2"/>
             <w:tabs>
-              <w:tab w:val="left" w:pos="960"/>
+              <w:tab w:val="left" w:pos="720"/>
               <w:tab w:val="right" w:leader="dot" w:pos="9790"/>
             </w:tabs>
             <w:rPr>
               <w:rFonts w:cstheme="minorBidi"/>
-              <w:noProof/>
               <w:kern w:val="2"/>
               <w:sz w:val="24"/>
               <w:szCs w:val="24"/>
               <w14:ligatures w14:val="standardContextual"/>
             </w:rPr>
           </w:pPr>
-          <w:hyperlink w:anchor="_Toc178071456" w:history="1">
+          <w:hyperlink w:anchor="_Toc178072989" w:history="1">
             <w:r>
               <w:rPr>
                 <w:rStyle w:val="Hipervnculo"/>
-                <w:noProof/>
                 <w:spacing w:val="-1"/>
               </w:rPr>
               <w:t>6.</w:t>
@@ -2818,7 +2685,6 @@
             <w:r>
               <w:rPr>
                 <w:rFonts w:cstheme="minorBidi"/>
-                <w:noProof/>
                 <w:kern w:val="2"/>
                 <w:sz w:val="24"/>
                 <w:szCs w:val="24"/>
@@ -2829,55 +2695,46 @@
             <w:r>
               <w:rPr>
                 <w:rStyle w:val="Hipervnculo"/>
-                <w:noProof/>
-                <w:spacing w:val="-2"/>
               </w:rPr>
               <w:t>Leer Celdas de ID</w:t>
             </w:r>
             <w:r>
               <w:rPr>
-                <w:noProof/>
                 <w:webHidden/>
               </w:rPr>
               <w:tab/>
             </w:r>
             <w:r>
               <w:rPr>
-                <w:noProof/>
                 <w:webHidden/>
               </w:rPr>
               <w:fldChar w:fldCharType="begin"/>
             </w:r>
             <w:r>
               <w:rPr>
-                <w:noProof/>
                 <w:webHidden/>
               </w:rPr>
-              <w:instrText xml:space="preserve"> PAGEREF _Toc178071456 \h </w:instrText>
+              <w:instrText xml:space="preserve"> PAGEREF _Toc178072989 \h </w:instrText>
             </w:r>
             <w:r>
               <w:rPr>
-                <w:noProof/>
                 <w:webHidden/>
               </w:rPr>
             </w:r>
             <w:r>
               <w:rPr>
-                <w:noProof/>
                 <w:webHidden/>
               </w:rPr>
               <w:fldChar w:fldCharType="separate"/>
             </w:r>
             <w:r>
               <w:rPr>
-                <w:noProof/>
                 <w:webHidden/>
               </w:rPr>
-              <w:t>13</w:t>
+              <w:t>15</w:t>
             </w:r>
             <w:r>
               <w:rPr>
-                <w:noProof/>
                 <w:webHidden/>
               </w:rPr>
               <w:fldChar w:fldCharType="end"/>
@@ -2921,7 +2778,7 @@
           <w:lang w:val="es-CO"/>
         </w:rPr>
       </w:pPr>
-      <w:bookmarkStart w:id="4" w:name="_Toc178071446"/>
+      <w:bookmarkStart w:id="4" w:name="_Toc178072979"/>
       <w:r>
         <w:rPr>
           <w:spacing w:val="-2"/>
@@ -2939,7 +2796,6 @@
         </w:tabs>
         <w:rPr>
           <w:rFonts w:asciiTheme="minorHAnsi" w:eastAsiaTheme="minorEastAsia" w:hAnsiTheme="minorHAnsi" w:cstheme="minorBidi"/>
-          <w:noProof/>
           <w:kern w:val="2"/>
           <w:sz w:val="24"/>
           <w:szCs w:val="24"/>
@@ -2969,54 +2825,46 @@
         <w:r>
           <w:rPr>
             <w:rStyle w:val="Hipervnculo"/>
-            <w:noProof/>
           </w:rPr>
           <w:t>Ilustración 1: Diagrama de paquetes 1</w:t>
         </w:r>
         <w:r>
           <w:rPr>
-            <w:noProof/>
             <w:webHidden/>
           </w:rPr>
           <w:tab/>
         </w:r>
         <w:r>
           <w:rPr>
-            <w:noProof/>
             <w:webHidden/>
           </w:rPr>
           <w:fldChar w:fldCharType="begin"/>
         </w:r>
         <w:r>
           <w:rPr>
-            <w:noProof/>
             <w:webHidden/>
           </w:rPr>
           <w:instrText xml:space="preserve"> PAGEREF _Toc178071457 \h </w:instrText>
         </w:r>
         <w:r>
           <w:rPr>
-            <w:noProof/>
             <w:webHidden/>
           </w:rPr>
         </w:r>
         <w:r>
           <w:rPr>
-            <w:noProof/>
             <w:webHidden/>
           </w:rPr>
           <w:fldChar w:fldCharType="separate"/>
         </w:r>
         <w:r>
           <w:rPr>
-            <w:noProof/>
             <w:webHidden/>
           </w:rPr>
           <w:t>7</w:t>
         </w:r>
         <w:r>
           <w:rPr>
-            <w:noProof/>
             <w:webHidden/>
           </w:rPr>
           <w:fldChar w:fldCharType="end"/>
@@ -3031,7 +2879,6 @@
         </w:tabs>
         <w:rPr>
           <w:rFonts w:asciiTheme="minorHAnsi" w:eastAsiaTheme="minorEastAsia" w:hAnsiTheme="minorHAnsi" w:cstheme="minorBidi"/>
-          <w:noProof/>
           <w:kern w:val="2"/>
           <w:sz w:val="24"/>
           <w:szCs w:val="24"/>
@@ -3043,54 +2890,46 @@
         <w:r>
           <w:rPr>
             <w:rStyle w:val="Hipervnculo"/>
-            <w:noProof/>
           </w:rPr>
           <w:t>Ilustración 2: Diagrama de paquetes 2</w:t>
         </w:r>
         <w:r>
           <w:rPr>
-            <w:noProof/>
             <w:webHidden/>
           </w:rPr>
           <w:tab/>
         </w:r>
         <w:r>
           <w:rPr>
-            <w:noProof/>
             <w:webHidden/>
           </w:rPr>
           <w:fldChar w:fldCharType="begin"/>
         </w:r>
         <w:r>
           <w:rPr>
-            <w:noProof/>
             <w:webHidden/>
           </w:rPr>
           <w:instrText xml:space="preserve"> PAGEREF _Toc178071458 \h </w:instrText>
         </w:r>
         <w:r>
           <w:rPr>
-            <w:noProof/>
             <w:webHidden/>
           </w:rPr>
         </w:r>
         <w:r>
           <w:rPr>
-            <w:noProof/>
             <w:webHidden/>
           </w:rPr>
           <w:fldChar w:fldCharType="separate"/>
         </w:r>
         <w:r>
           <w:rPr>
-            <w:noProof/>
             <w:webHidden/>
           </w:rPr>
           <w:t>9</w:t>
         </w:r>
         <w:r>
           <w:rPr>
-            <w:noProof/>
             <w:webHidden/>
           </w:rPr>
           <w:fldChar w:fldCharType="end"/>
@@ -3105,7 +2944,6 @@
         </w:tabs>
         <w:rPr>
           <w:rFonts w:asciiTheme="minorHAnsi" w:eastAsiaTheme="minorEastAsia" w:hAnsiTheme="minorHAnsi" w:cstheme="minorBidi"/>
-          <w:noProof/>
           <w:kern w:val="2"/>
           <w:sz w:val="24"/>
           <w:szCs w:val="24"/>
@@ -3117,54 +2955,46 @@
         <w:r>
           <w:rPr>
             <w:rStyle w:val="Hipervnculo"/>
-            <w:noProof/>
           </w:rPr>
           <w:t>Ilustración 3: Diagrama de paquetes 3</w:t>
         </w:r>
         <w:r>
           <w:rPr>
-            <w:noProof/>
             <w:webHidden/>
           </w:rPr>
           <w:tab/>
         </w:r>
         <w:r>
           <w:rPr>
-            <w:noProof/>
             <w:webHidden/>
           </w:rPr>
           <w:fldChar w:fldCharType="begin"/>
         </w:r>
         <w:r>
           <w:rPr>
-            <w:noProof/>
             <w:webHidden/>
           </w:rPr>
           <w:instrText xml:space="preserve"> PAGEREF _Toc178071459 \h </w:instrText>
         </w:r>
         <w:r>
           <w:rPr>
-            <w:noProof/>
             <w:webHidden/>
           </w:rPr>
         </w:r>
         <w:r>
           <w:rPr>
-            <w:noProof/>
             <w:webHidden/>
           </w:rPr>
           <w:fldChar w:fldCharType="separate"/>
         </w:r>
         <w:r>
           <w:rPr>
-            <w:noProof/>
             <w:webHidden/>
           </w:rPr>
           <w:t>10</w:t>
         </w:r>
         <w:r>
           <w:rPr>
-            <w:noProof/>
             <w:webHidden/>
           </w:rPr>
           <w:fldChar w:fldCharType="end"/>
@@ -3179,7 +3009,6 @@
         </w:tabs>
         <w:rPr>
           <w:rFonts w:asciiTheme="minorHAnsi" w:eastAsiaTheme="minorEastAsia" w:hAnsiTheme="minorHAnsi" w:cstheme="minorBidi"/>
-          <w:noProof/>
           <w:kern w:val="2"/>
           <w:sz w:val="24"/>
           <w:szCs w:val="24"/>
@@ -3191,54 +3020,46 @@
         <w:r>
           <w:rPr>
             <w:rStyle w:val="Hipervnculo"/>
-            <w:noProof/>
           </w:rPr>
           <w:t>Ilustración 4: Diagrama de paquetes 4</w:t>
         </w:r>
         <w:r>
           <w:rPr>
-            <w:noProof/>
             <w:webHidden/>
           </w:rPr>
           <w:tab/>
         </w:r>
         <w:r>
           <w:rPr>
-            <w:noProof/>
             <w:webHidden/>
           </w:rPr>
           <w:fldChar w:fldCharType="begin"/>
         </w:r>
         <w:r>
           <w:rPr>
-            <w:noProof/>
             <w:webHidden/>
           </w:rPr>
           <w:instrText xml:space="preserve"> PAGEREF _Toc178071460 \h </w:instrText>
         </w:r>
         <w:r>
           <w:rPr>
-            <w:noProof/>
             <w:webHidden/>
           </w:rPr>
         </w:r>
         <w:r>
           <w:rPr>
-            <w:noProof/>
             <w:webHidden/>
           </w:rPr>
           <w:fldChar w:fldCharType="separate"/>
         </w:r>
         <w:r>
           <w:rPr>
-            <w:noProof/>
             <w:webHidden/>
           </w:rPr>
           <w:t>11</w:t>
         </w:r>
         <w:r>
           <w:rPr>
-            <w:noProof/>
             <w:webHidden/>
           </w:rPr>
           <w:fldChar w:fldCharType="end"/>
@@ -3253,7 +3074,6 @@
         </w:tabs>
         <w:rPr>
           <w:rFonts w:asciiTheme="minorHAnsi" w:eastAsiaTheme="minorEastAsia" w:hAnsiTheme="minorHAnsi" w:cstheme="minorBidi"/>
-          <w:noProof/>
           <w:kern w:val="2"/>
           <w:sz w:val="24"/>
           <w:szCs w:val="24"/>
@@ -3265,54 +3085,46 @@
         <w:r>
           <w:rPr>
             <w:rStyle w:val="Hipervnculo"/>
-            <w:noProof/>
           </w:rPr>
           <w:t>Ilustración 5: Diagrama de paquetes 5</w:t>
         </w:r>
         <w:r>
           <w:rPr>
-            <w:noProof/>
             <w:webHidden/>
           </w:rPr>
           <w:tab/>
         </w:r>
         <w:r>
           <w:rPr>
-            <w:noProof/>
             <w:webHidden/>
           </w:rPr>
           <w:fldChar w:fldCharType="begin"/>
         </w:r>
         <w:r>
           <w:rPr>
-            <w:noProof/>
             <w:webHidden/>
           </w:rPr>
           <w:instrText xml:space="preserve"> PAGEREF _Toc178071461 \h </w:instrText>
         </w:r>
         <w:r>
           <w:rPr>
-            <w:noProof/>
             <w:webHidden/>
           </w:rPr>
         </w:r>
         <w:r>
           <w:rPr>
-            <w:noProof/>
             <w:webHidden/>
           </w:rPr>
           <w:fldChar w:fldCharType="separate"/>
         </w:r>
         <w:r>
           <w:rPr>
-            <w:noProof/>
             <w:webHidden/>
           </w:rPr>
           <w:t>12</w:t>
         </w:r>
         <w:r>
           <w:rPr>
-            <w:noProof/>
             <w:webHidden/>
           </w:rPr>
           <w:fldChar w:fldCharType="end"/>
@@ -3327,7 +3139,6 @@
         </w:tabs>
         <w:rPr>
           <w:rFonts w:asciiTheme="minorHAnsi" w:eastAsiaTheme="minorEastAsia" w:hAnsiTheme="minorHAnsi" w:cstheme="minorBidi"/>
-          <w:noProof/>
           <w:kern w:val="2"/>
           <w:sz w:val="24"/>
           <w:szCs w:val="24"/>
@@ -3339,54 +3150,46 @@
         <w:r>
           <w:rPr>
             <w:rStyle w:val="Hipervnculo"/>
-            <w:noProof/>
           </w:rPr>
           <w:t>Ilustración 6: Diagrama de paquetes 6</w:t>
         </w:r>
         <w:r>
           <w:rPr>
-            <w:noProof/>
             <w:webHidden/>
           </w:rPr>
           <w:tab/>
         </w:r>
         <w:r>
           <w:rPr>
-            <w:noProof/>
             <w:webHidden/>
           </w:rPr>
           <w:fldChar w:fldCharType="begin"/>
         </w:r>
         <w:r>
           <w:rPr>
-            <w:noProof/>
             <w:webHidden/>
           </w:rPr>
           <w:instrText xml:space="preserve"> PAGEREF _Toc178071462 \h </w:instrText>
         </w:r>
         <w:r>
           <w:rPr>
-            <w:noProof/>
             <w:webHidden/>
           </w:rPr>
         </w:r>
         <w:r>
           <w:rPr>
-            <w:noProof/>
             <w:webHidden/>
           </w:rPr>
           <w:fldChar w:fldCharType="separate"/>
         </w:r>
         <w:r>
           <w:rPr>
-            <w:noProof/>
             <w:webHidden/>
           </w:rPr>
           <w:t>14</w:t>
         </w:r>
         <w:r>
           <w:rPr>
-            <w:noProof/>
             <w:webHidden/>
           </w:rPr>
           <w:fldChar w:fldCharType="end"/>
@@ -3401,7 +3204,6 @@
         </w:tabs>
         <w:rPr>
           <w:rFonts w:asciiTheme="minorHAnsi" w:eastAsiaTheme="minorEastAsia" w:hAnsiTheme="minorHAnsi" w:cstheme="minorBidi"/>
-          <w:noProof/>
           <w:kern w:val="2"/>
           <w:sz w:val="24"/>
           <w:szCs w:val="24"/>
@@ -3413,54 +3215,46 @@
         <w:r>
           <w:rPr>
             <w:rStyle w:val="Hipervnculo"/>
-            <w:noProof/>
           </w:rPr>
           <w:t>Ilustración 7: Diagrama de objetos Sistema de Gestión de ETgc: Filas Zócalos y Placa</w:t>
         </w:r>
         <w:r>
           <w:rPr>
-            <w:noProof/>
             <w:webHidden/>
           </w:rPr>
           <w:tab/>
         </w:r>
         <w:r>
           <w:rPr>
-            <w:noProof/>
             <w:webHidden/>
           </w:rPr>
           <w:fldChar w:fldCharType="begin"/>
         </w:r>
         <w:r>
           <w:rPr>
-            <w:noProof/>
             <w:webHidden/>
           </w:rPr>
           <w:instrText xml:space="preserve"> PAGEREF _Toc178071463 \h </w:instrText>
         </w:r>
         <w:r>
           <w:rPr>
-            <w:noProof/>
             <w:webHidden/>
           </w:rPr>
         </w:r>
         <w:r>
           <w:rPr>
-            <w:noProof/>
             <w:webHidden/>
           </w:rPr>
           <w:fldChar w:fldCharType="separate"/>
         </w:r>
         <w:r>
           <w:rPr>
-            <w:noProof/>
             <w:webHidden/>
           </w:rPr>
           <w:t>16</w:t>
         </w:r>
         <w:r>
           <w:rPr>
-            <w:noProof/>
             <w:webHidden/>
           </w:rPr>
           <w:fldChar w:fldCharType="end"/>
@@ -3552,7 +3346,7 @@
         </w:rPr>
       </w:pPr>
       <w:bookmarkStart w:id="5" w:name="_bookmark0"/>
-      <w:bookmarkStart w:id="6" w:name="_Toc178071447"/>
+      <w:bookmarkStart w:id="6" w:name="_Toc178072980"/>
       <w:bookmarkEnd w:id="5"/>
       <w:r>
         <w:rPr>
@@ -3586,7 +3380,7 @@
         </w:rPr>
       </w:pPr>
       <w:bookmarkStart w:id="7" w:name="Use-Case_Model"/>
-      <w:bookmarkStart w:id="8" w:name="_Toc178071448"/>
+      <w:bookmarkStart w:id="8" w:name="_Toc178072981"/>
       <w:bookmarkEnd w:id="7"/>
       <w:r>
         <w:rPr>
@@ -3607,7 +3401,7 @@
           <w:lang w:val="es-CO"/>
         </w:rPr>
       </w:pPr>
-      <w:bookmarkStart w:id="9" w:name="_Toc178071449"/>
+      <w:bookmarkStart w:id="9" w:name="_Toc178072982"/>
       <w:r>
         <w:rPr>
           <w:lang w:val="es-CO"/>
@@ -3641,7 +3435,31 @@
         <w:rPr>
           <w:lang w:val="es-CO"/>
         </w:rPr>
-        <w:t>Este documento describe los casos de uso del sistema de gestión de producción, detallando los actores involucrados, los flujos de eventos, las precondiciones y postcondiciones, así como los diagramas de casos de uso y otros diagramas relevantes</w:t>
+        <w:t xml:space="preserve">Este documento describe los casos de uso del sistema de gestión de </w:t>
+      </w:r>
+      <w:r>
+        <w:rPr>
+          <w:lang w:val="es-CO"/>
+        </w:rPr>
+        <w:t>inserción de información de la escaleta</w:t>
+      </w:r>
+      <w:r>
+        <w:rPr>
+          <w:lang w:val="es-CO"/>
+        </w:rPr>
+        <w:t xml:space="preserve">, detallando los actores involucrados, los flujos de eventos, las precondiciones y postcondiciones, así como los diagramas de casos de uso </w:t>
+      </w:r>
+      <w:r>
+        <w:rPr>
+          <w:lang w:val="es-CO"/>
+        </w:rPr>
+        <w:t xml:space="preserve">empaquetados </w:t>
+      </w:r>
+      <w:r>
+        <w:rPr>
+          <w:lang w:val="es-CO"/>
+        </w:rPr>
+        <w:t>y otros diagramas relevantes</w:t>
       </w:r>
       <w:r>
         <w:rPr>
@@ -3679,7 +3497,7 @@
           <w:lang w:val="es-CO"/>
         </w:rPr>
       </w:pPr>
-      <w:bookmarkStart w:id="10" w:name="_Toc178071450"/>
+      <w:bookmarkStart w:id="10" w:name="_Toc178072983"/>
       <w:r>
         <w:rPr>
           <w:lang w:val="es-CO"/>
@@ -4037,7 +3855,7 @@
           <w:lang w:val="es-CO"/>
         </w:rPr>
       </w:pPr>
-      <w:bookmarkStart w:id="12" w:name="_Toc178071451"/>
+      <w:bookmarkStart w:id="12" w:name="_Toc178072984"/>
       <w:r>
         <w:rPr>
           <w:lang w:val="es-CO"/>
@@ -5331,6 +5149,504 @@
     </w:p>
     <w:p>
       <w:pPr>
+        <w:pStyle w:val="Textoindependiente"/>
+        <w:numPr>
+          <w:ilvl w:val="0"/>
+          <w:numId w:val="5"/>
+        </w:numPr>
+        <w:spacing w:line="249" w:lineRule="auto"/>
+        <w:ind w:right="916"/>
+        <w:rPr>
+          <w:lang w:val="es-CO"/>
+        </w:rPr>
+      </w:pPr>
+      <w:r>
+        <w:rPr>
+          <w:lang w:val="es-CO"/>
+        </w:rPr>
+        <w:t xml:space="preserve">En total, se agrupan 6 paquetes con todos los casos de uso descritos en este y anteriores documentos, siendo el primer paquete el conjunto de los cinco restantes: 1. Modelo de casos de uso, 2. Carga de módulos, 3. Mostrar ventana </w:t>
+      </w:r>
+      <w:r>
+        <w:rPr>
+          <w:lang w:val="es-CO"/>
+        </w:rPr>
+        <w:t>de e</w:t>
+      </w:r>
+      <w:r>
+        <w:rPr>
+          <w:lang w:val="es-CO"/>
+        </w:rPr>
+        <w:t xml:space="preserve">scaleta, 4. </w:t>
+      </w:r>
+      <w:r>
+        <w:rPr>
+          <w:lang w:val="es-CO"/>
+        </w:rPr>
+        <w:t>Generar Archivo de escaleta, 5. Insertar Zócalos, Placas y datos, y 5. Leer celdas de ID.</w:t>
+      </w:r>
+    </w:p>
+    <w:p>
+      <w:pPr>
+        <w:pStyle w:val="Textoindependiente"/>
+        <w:numPr>
+          <w:ilvl w:val="0"/>
+          <w:numId w:val="5"/>
+        </w:numPr>
+        <w:spacing w:line="249" w:lineRule="auto"/>
+        <w:ind w:right="916"/>
+        <w:rPr>
+          <w:lang w:val="es-CO"/>
+        </w:rPr>
+      </w:pPr>
+      <w:r>
+        <w:rPr>
+          <w:lang w:val="es-CO"/>
+        </w:rPr>
+        <w:t>Finalmente, se añade un diagrama de objetos general de la interacción de los módulos identificados en el empaquetamiento de los casos de uso.</w:t>
+      </w:r>
+    </w:p>
+    <w:p>
+      <w:pPr>
+        <w:pStyle w:val="Textoindependiente"/>
+        <w:spacing w:line="249" w:lineRule="auto"/>
+        <w:ind w:right="916"/>
+        <w:rPr>
+          <w:lang w:val="es-CO"/>
+        </w:rPr>
+      </w:pPr>
+    </w:p>
+    <w:p>
+      <w:pPr>
+        <w:pStyle w:val="Textoindependiente"/>
+        <w:spacing w:line="249" w:lineRule="auto"/>
+        <w:ind w:right="916"/>
+        <w:rPr>
+          <w:lang w:val="es-CO"/>
+        </w:rPr>
+      </w:pPr>
+    </w:p>
+    <w:p>
+      <w:pPr>
+        <w:pStyle w:val="Textoindependiente"/>
+        <w:spacing w:line="249" w:lineRule="auto"/>
+        <w:ind w:right="916"/>
+        <w:rPr>
+          <w:lang w:val="es-CO"/>
+        </w:rPr>
+      </w:pPr>
+    </w:p>
+    <w:p>
+      <w:pPr>
+        <w:pStyle w:val="Textoindependiente"/>
+        <w:spacing w:line="249" w:lineRule="auto"/>
+        <w:ind w:right="916"/>
+        <w:rPr>
+          <w:lang w:val="es-CO"/>
+        </w:rPr>
+      </w:pPr>
+    </w:p>
+    <w:p>
+      <w:pPr>
+        <w:pStyle w:val="Textoindependiente"/>
+        <w:spacing w:line="249" w:lineRule="auto"/>
+        <w:ind w:right="916"/>
+        <w:rPr>
+          <w:lang w:val="es-CO"/>
+        </w:rPr>
+      </w:pPr>
+    </w:p>
+    <w:p>
+      <w:pPr>
+        <w:pStyle w:val="Textoindependiente"/>
+        <w:spacing w:line="249" w:lineRule="auto"/>
+        <w:ind w:right="916"/>
+        <w:rPr>
+          <w:lang w:val="es-CO"/>
+        </w:rPr>
+      </w:pPr>
+    </w:p>
+    <w:p>
+      <w:pPr>
+        <w:pStyle w:val="Textoindependiente"/>
+        <w:spacing w:line="249" w:lineRule="auto"/>
+        <w:ind w:right="916"/>
+        <w:rPr>
+          <w:lang w:val="es-CO"/>
+        </w:rPr>
+      </w:pPr>
+    </w:p>
+    <w:p>
+      <w:pPr>
+        <w:pStyle w:val="Textoindependiente"/>
+        <w:spacing w:line="249" w:lineRule="auto"/>
+        <w:ind w:right="916"/>
+        <w:rPr>
+          <w:lang w:val="es-CO"/>
+        </w:rPr>
+      </w:pPr>
+    </w:p>
+    <w:p>
+      <w:pPr>
+        <w:pStyle w:val="Textoindependiente"/>
+        <w:spacing w:line="249" w:lineRule="auto"/>
+        <w:ind w:right="916"/>
+        <w:rPr>
+          <w:lang w:val="es-CO"/>
+        </w:rPr>
+      </w:pPr>
+    </w:p>
+    <w:p>
+      <w:pPr>
+        <w:pStyle w:val="Textoindependiente"/>
+        <w:spacing w:line="249" w:lineRule="auto"/>
+        <w:ind w:right="916"/>
+        <w:rPr>
+          <w:lang w:val="es-CO"/>
+        </w:rPr>
+      </w:pPr>
+    </w:p>
+    <w:p>
+      <w:pPr>
+        <w:pStyle w:val="Textoindependiente"/>
+        <w:spacing w:line="249" w:lineRule="auto"/>
+        <w:ind w:right="916"/>
+        <w:rPr>
+          <w:lang w:val="es-CO"/>
+        </w:rPr>
+      </w:pPr>
+    </w:p>
+    <w:p>
+      <w:pPr>
+        <w:pStyle w:val="Textoindependiente"/>
+        <w:spacing w:line="249" w:lineRule="auto"/>
+        <w:ind w:right="916"/>
+        <w:rPr>
+          <w:lang w:val="es-CO"/>
+        </w:rPr>
+      </w:pPr>
+    </w:p>
+    <w:p>
+      <w:pPr>
+        <w:pStyle w:val="Textoindependiente"/>
+        <w:spacing w:line="249" w:lineRule="auto"/>
+        <w:ind w:right="916"/>
+        <w:rPr>
+          <w:lang w:val="es-CO"/>
+        </w:rPr>
+      </w:pPr>
+    </w:p>
+    <w:p>
+      <w:pPr>
+        <w:pStyle w:val="Textoindependiente"/>
+        <w:spacing w:line="249" w:lineRule="auto"/>
+        <w:ind w:right="916"/>
+        <w:rPr>
+          <w:lang w:val="es-CO"/>
+        </w:rPr>
+      </w:pPr>
+    </w:p>
+    <w:p>
+      <w:pPr>
+        <w:pStyle w:val="Textoindependiente"/>
+        <w:spacing w:line="249" w:lineRule="auto"/>
+        <w:ind w:right="916"/>
+        <w:rPr>
+          <w:lang w:val="es-CO"/>
+        </w:rPr>
+      </w:pPr>
+    </w:p>
+    <w:p>
+      <w:pPr>
+        <w:pStyle w:val="Textoindependiente"/>
+        <w:spacing w:line="249" w:lineRule="auto"/>
+        <w:ind w:right="916"/>
+        <w:rPr>
+          <w:lang w:val="es-CO"/>
+        </w:rPr>
+      </w:pPr>
+    </w:p>
+    <w:p>
+      <w:pPr>
+        <w:pStyle w:val="Textoindependiente"/>
+        <w:spacing w:line="249" w:lineRule="auto"/>
+        <w:ind w:right="916"/>
+        <w:rPr>
+          <w:lang w:val="es-CO"/>
+        </w:rPr>
+      </w:pPr>
+    </w:p>
+    <w:p>
+      <w:pPr>
+        <w:pStyle w:val="Textoindependiente"/>
+        <w:spacing w:line="249" w:lineRule="auto"/>
+        <w:ind w:right="916"/>
+        <w:rPr>
+          <w:lang w:val="es-CO"/>
+        </w:rPr>
+      </w:pPr>
+    </w:p>
+    <w:p>
+      <w:pPr>
+        <w:pStyle w:val="Textoindependiente"/>
+        <w:spacing w:line="249" w:lineRule="auto"/>
+        <w:ind w:right="916"/>
+        <w:rPr>
+          <w:lang w:val="es-CO"/>
+        </w:rPr>
+      </w:pPr>
+    </w:p>
+    <w:p>
+      <w:pPr>
+        <w:pStyle w:val="Textoindependiente"/>
+        <w:spacing w:line="249" w:lineRule="auto"/>
+        <w:ind w:right="916"/>
+        <w:rPr>
+          <w:lang w:val="es-CO"/>
+        </w:rPr>
+      </w:pPr>
+    </w:p>
+    <w:p>
+      <w:pPr>
+        <w:pStyle w:val="Textoindependiente"/>
+        <w:spacing w:line="249" w:lineRule="auto"/>
+        <w:ind w:right="916"/>
+        <w:rPr>
+          <w:lang w:val="es-CO"/>
+        </w:rPr>
+      </w:pPr>
+    </w:p>
+    <w:p>
+      <w:pPr>
+        <w:pStyle w:val="Textoindependiente"/>
+        <w:spacing w:line="249" w:lineRule="auto"/>
+        <w:ind w:right="916"/>
+        <w:rPr>
+          <w:lang w:val="es-CO"/>
+        </w:rPr>
+      </w:pPr>
+    </w:p>
+    <w:p>
+      <w:pPr>
+        <w:pStyle w:val="Textoindependiente"/>
+        <w:spacing w:line="249" w:lineRule="auto"/>
+        <w:ind w:right="916"/>
+        <w:rPr>
+          <w:lang w:val="es-CO"/>
+        </w:rPr>
+      </w:pPr>
+    </w:p>
+    <w:p>
+      <w:pPr>
+        <w:pStyle w:val="Textoindependiente"/>
+        <w:spacing w:line="249" w:lineRule="auto"/>
+        <w:ind w:right="916"/>
+        <w:rPr>
+          <w:lang w:val="es-CO"/>
+        </w:rPr>
+      </w:pPr>
+    </w:p>
+    <w:p>
+      <w:pPr>
+        <w:pStyle w:val="Textoindependiente"/>
+        <w:spacing w:line="249" w:lineRule="auto"/>
+        <w:ind w:right="916"/>
+        <w:rPr>
+          <w:lang w:val="es-CO"/>
+        </w:rPr>
+      </w:pPr>
+    </w:p>
+    <w:p>
+      <w:pPr>
+        <w:pStyle w:val="Textoindependiente"/>
+        <w:spacing w:line="249" w:lineRule="auto"/>
+        <w:ind w:right="916"/>
+        <w:rPr>
+          <w:lang w:val="es-CO"/>
+        </w:rPr>
+      </w:pPr>
+    </w:p>
+    <w:p>
+      <w:pPr>
+        <w:pStyle w:val="Textoindependiente"/>
+        <w:spacing w:line="249" w:lineRule="auto"/>
+        <w:ind w:right="916"/>
+        <w:rPr>
+          <w:lang w:val="es-CO"/>
+        </w:rPr>
+      </w:pPr>
+    </w:p>
+    <w:p>
+      <w:pPr>
+        <w:pStyle w:val="Textoindependiente"/>
+        <w:spacing w:line="249" w:lineRule="auto"/>
+        <w:ind w:right="916"/>
+        <w:rPr>
+          <w:lang w:val="es-CO"/>
+        </w:rPr>
+      </w:pPr>
+    </w:p>
+    <w:p>
+      <w:pPr>
+        <w:pStyle w:val="Textoindependiente"/>
+        <w:spacing w:line="249" w:lineRule="auto"/>
+        <w:ind w:right="916"/>
+        <w:rPr>
+          <w:lang w:val="es-CO"/>
+        </w:rPr>
+      </w:pPr>
+    </w:p>
+    <w:p>
+      <w:pPr>
+        <w:pStyle w:val="Textoindependiente"/>
+        <w:spacing w:line="249" w:lineRule="auto"/>
+        <w:ind w:right="916"/>
+        <w:rPr>
+          <w:lang w:val="es-CO"/>
+        </w:rPr>
+      </w:pPr>
+    </w:p>
+    <w:p>
+      <w:pPr>
+        <w:pStyle w:val="Textoindependiente"/>
+        <w:spacing w:line="249" w:lineRule="auto"/>
+        <w:ind w:right="916"/>
+        <w:rPr>
+          <w:lang w:val="es-CO"/>
+        </w:rPr>
+      </w:pPr>
+    </w:p>
+    <w:p>
+      <w:pPr>
+        <w:pStyle w:val="Textoindependiente"/>
+        <w:spacing w:line="249" w:lineRule="auto"/>
+        <w:ind w:right="916"/>
+        <w:rPr>
+          <w:lang w:val="es-CO"/>
+        </w:rPr>
+      </w:pPr>
+    </w:p>
+    <w:p>
+      <w:pPr>
+        <w:pStyle w:val="Textoindependiente"/>
+        <w:spacing w:line="249" w:lineRule="auto"/>
+        <w:ind w:right="916"/>
+        <w:rPr>
+          <w:lang w:val="es-CO"/>
+        </w:rPr>
+      </w:pPr>
+    </w:p>
+    <w:p>
+      <w:pPr>
+        <w:pStyle w:val="Textoindependiente"/>
+        <w:spacing w:line="249" w:lineRule="auto"/>
+        <w:ind w:right="916"/>
+        <w:rPr>
+          <w:lang w:val="es-CO"/>
+        </w:rPr>
+      </w:pPr>
+    </w:p>
+    <w:p>
+      <w:pPr>
+        <w:pStyle w:val="Textoindependiente"/>
+        <w:spacing w:line="249" w:lineRule="auto"/>
+        <w:ind w:right="916"/>
+        <w:rPr>
+          <w:lang w:val="es-CO"/>
+        </w:rPr>
+      </w:pPr>
+    </w:p>
+    <w:p>
+      <w:pPr>
+        <w:pStyle w:val="Textoindependiente"/>
+        <w:spacing w:line="249" w:lineRule="auto"/>
+        <w:ind w:right="916"/>
+        <w:rPr>
+          <w:lang w:val="es-CO"/>
+        </w:rPr>
+      </w:pPr>
+    </w:p>
+    <w:p>
+      <w:pPr>
+        <w:pStyle w:val="Textoindependiente"/>
+        <w:spacing w:line="249" w:lineRule="auto"/>
+        <w:ind w:right="916"/>
+        <w:rPr>
+          <w:lang w:val="es-CO"/>
+        </w:rPr>
+      </w:pPr>
+    </w:p>
+    <w:p>
+      <w:pPr>
+        <w:pStyle w:val="Textoindependiente"/>
+        <w:spacing w:line="249" w:lineRule="auto"/>
+        <w:ind w:right="916"/>
+        <w:rPr>
+          <w:lang w:val="es-CO"/>
+        </w:rPr>
+      </w:pPr>
+    </w:p>
+    <w:p>
+      <w:pPr>
+        <w:pStyle w:val="Textoindependiente"/>
+        <w:spacing w:line="249" w:lineRule="auto"/>
+        <w:ind w:right="916"/>
+        <w:rPr>
+          <w:lang w:val="es-CO"/>
+        </w:rPr>
+      </w:pPr>
+    </w:p>
+    <w:p>
+      <w:pPr>
+        <w:pStyle w:val="Textoindependiente"/>
+        <w:spacing w:line="249" w:lineRule="auto"/>
+        <w:ind w:right="916"/>
+        <w:rPr>
+          <w:lang w:val="es-CO"/>
+        </w:rPr>
+      </w:pPr>
+    </w:p>
+    <w:p>
+      <w:pPr>
+        <w:pStyle w:val="Textoindependiente"/>
+        <w:spacing w:line="249" w:lineRule="auto"/>
+        <w:ind w:right="916"/>
+        <w:rPr>
+          <w:lang w:val="es-CO"/>
+        </w:rPr>
+      </w:pPr>
+    </w:p>
+    <w:p>
+      <w:pPr>
+        <w:pStyle w:val="Textoindependiente"/>
+        <w:spacing w:line="249" w:lineRule="auto"/>
+        <w:ind w:right="916"/>
+        <w:rPr>
+          <w:lang w:val="es-CO"/>
+        </w:rPr>
+      </w:pPr>
+    </w:p>
+    <w:p>
+      <w:pPr>
+        <w:pStyle w:val="Textoindependiente"/>
+        <w:spacing w:line="249" w:lineRule="auto"/>
+        <w:ind w:right="916"/>
+        <w:rPr>
+          <w:lang w:val="es-CO"/>
+        </w:rPr>
+      </w:pPr>
+    </w:p>
+    <w:p>
+      <w:pPr>
+        <w:pStyle w:val="Textoindependiente"/>
+        <w:spacing w:line="249" w:lineRule="auto"/>
+        <w:ind w:right="916"/>
+        <w:rPr>
+          <w:lang w:val="es-CO"/>
+        </w:rPr>
+      </w:pPr>
+    </w:p>
+    <w:p>
+      <w:pPr>
         <w:tabs>
           <w:tab w:val="left" w:pos="996"/>
         </w:tabs>
@@ -5366,6 +5682,7 @@
           <w:sz w:val="20"/>
           <w:lang w:val="es-CO"/>
         </w:rPr>
+        <w:lastRenderedPageBreak/>
         <w:t>Diagrama de paquetes</w:t>
       </w:r>
     </w:p>
@@ -5444,10 +5761,6 @@
       <w:pPr>
         <w:pStyle w:val="Descripcin"/>
         <w:jc w:val="center"/>
-        <w:rPr>
-          <w:rFonts w:ascii="Arial MT"/>
-          <w:b/>
-        </w:rPr>
       </w:pPr>
       <w:bookmarkStart w:id="14" w:name="_Toc178071457"/>
       <w:r>
@@ -5463,9 +5776,6 @@
         <w:fldChar w:fldCharType="separate"/>
       </w:r>
       <w:r>
-        <w:rPr>
-          <w:noProof/>
-        </w:rPr>
         <w:t>1</w:t>
       </w:r>
       <w:r>
@@ -5476,6 +5786,10 @@
       </w:r>
       <w:bookmarkEnd w:id="14"/>
     </w:p>
+    <w:p/>
+    <w:p/>
+    <w:p/>
+    <w:p/>
     <w:p>
       <w:pPr>
         <w:pStyle w:val="Ttulo2"/>
@@ -5489,7 +5803,7 @@
         </w:rPr>
       </w:pPr>
       <w:bookmarkStart w:id="15" w:name="Load_MCM"/>
-      <w:bookmarkStart w:id="16" w:name="_Toc178071452"/>
+      <w:bookmarkStart w:id="16" w:name="_Toc178072985"/>
       <w:bookmarkEnd w:id="15"/>
       <w:r>
         <w:rPr>
@@ -6350,6 +6664,15 @@
     </w:p>
     <w:p>
       <w:pPr>
+        <w:pStyle w:val="Textoindependiente"/>
+        <w:spacing w:before="29"/>
+        <w:rPr>
+          <w:lang w:val="es-CO"/>
+        </w:rPr>
+      </w:pPr>
+    </w:p>
+    <w:p>
+      <w:pPr>
         <w:pStyle w:val="Prrafodelista"/>
         <w:numPr>
           <w:ilvl w:val="1"/>
@@ -6374,7 +6697,6 @@
           <w:sz w:val="20"/>
           <w:lang w:val="es-CO"/>
         </w:rPr>
-        <w:lastRenderedPageBreak/>
         <w:t>Diagrama de</w:t>
       </w:r>
       <w:r>
@@ -6471,9 +6793,6 @@
         <w:fldChar w:fldCharType="separate"/>
       </w:r>
       <w:r>
-        <w:rPr>
-          <w:noProof/>
-        </w:rPr>
         <w:t>2</w:t>
       </w:r>
       <w:r>
@@ -6507,7 +6826,7 @@
       </w:pPr>
       <w:bookmarkStart w:id="19" w:name="Login"/>
       <w:bookmarkStart w:id="20" w:name="_bookmark10"/>
-      <w:bookmarkStart w:id="21" w:name="_Toc178071453"/>
+      <w:bookmarkStart w:id="21" w:name="_Toc178072986"/>
       <w:bookmarkEnd w:id="19"/>
       <w:bookmarkEnd w:id="20"/>
       <w:r>
@@ -7300,9 +7619,6 @@
         <w:fldChar w:fldCharType="separate"/>
       </w:r>
       <w:r>
-        <w:rPr>
-          <w:noProof/>
-        </w:rPr>
         <w:t>3</w:t>
       </w:r>
       <w:r>
@@ -7325,22 +7641,18 @@
     </w:p>
     <w:p>
       <w:pPr>
-        <w:pStyle w:val="Ttulo3"/>
+        <w:pStyle w:val="Ttulo2"/>
         <w:numPr>
           <w:ilvl w:val="0"/>
           <w:numId w:val="1"/>
         </w:numPr>
-        <w:tabs>
-          <w:tab w:val="left" w:pos="959"/>
-        </w:tabs>
-        <w:ind w:hanging="719"/>
         <w:rPr>
           <w:lang w:val="es-CO"/>
         </w:rPr>
       </w:pPr>
       <w:bookmarkStart w:id="23" w:name="Logout"/>
       <w:bookmarkStart w:id="24" w:name="_bookmark11"/>
-      <w:bookmarkStart w:id="25" w:name="_Toc178071454"/>
+      <w:bookmarkStart w:id="25" w:name="_Toc178072987"/>
       <w:bookmarkEnd w:id="23"/>
       <w:bookmarkEnd w:id="24"/>
       <w:r>
@@ -8012,9 +8324,6 @@
         <w:fldChar w:fldCharType="separate"/>
       </w:r>
       <w:r>
-        <w:rPr>
-          <w:noProof/>
-        </w:rPr>
         <w:t>4</w:t>
       </w:r>
       <w:r>
@@ -8037,48 +8346,40 @@
     </w:p>
     <w:p>
       <w:pPr>
-        <w:pStyle w:val="Ttulo3"/>
+        <w:pStyle w:val="Ttulo2"/>
         <w:numPr>
           <w:ilvl w:val="0"/>
           <w:numId w:val="1"/>
         </w:numPr>
-        <w:tabs>
-          <w:tab w:val="left" w:pos="959"/>
-        </w:tabs>
-        <w:ind w:hanging="719"/>
         <w:rPr>
           <w:lang w:val="es-CO"/>
         </w:rPr>
       </w:pPr>
       <w:bookmarkStart w:id="27" w:name="Show_TMT_Status"/>
       <w:bookmarkStart w:id="28" w:name="_bookmark12"/>
-      <w:bookmarkStart w:id="29" w:name="_Toc178071455"/>
+      <w:bookmarkStart w:id="29" w:name="_Toc178072988"/>
       <w:bookmarkEnd w:id="27"/>
       <w:bookmarkEnd w:id="28"/>
       <w:r>
         <w:rPr>
-          <w:spacing w:val="-2"/>
           <w:lang w:val="es-CO"/>
         </w:rPr>
         <w:t>Insertar Zócalos</w:t>
       </w:r>
       <w:r>
         <w:rPr>
-          <w:spacing w:val="-2"/>
           <w:lang w:val="es-CO"/>
         </w:rPr>
         <w:t>,</w:t>
       </w:r>
       <w:r>
         <w:rPr>
-          <w:spacing w:val="-2"/>
           <w:lang w:val="es-CO"/>
         </w:rPr>
         <w:t xml:space="preserve"> Placas</w:t>
       </w:r>
       <w:r>
         <w:rPr>
-          <w:spacing w:val="-2"/>
           <w:lang w:val="es-CO"/>
         </w:rPr>
         <w:t xml:space="preserve"> y datos</w:t>
@@ -8760,9 +9061,7 @@
         <w:jc w:val="center"/>
       </w:pPr>
       <w:r>
-        <w:rPr>
-          <w:noProof/>
-        </w:rPr>
+        <w:lastRenderedPageBreak/>
         <w:drawing>
           <wp:inline distT="0" distB="0" distL="0" distR="0" wp14:anchorId="31FC290C" wp14:editId="7C188203">
             <wp:extent cx="4101352" cy="2377110"/>
@@ -8837,9 +9136,6 @@
         <w:fldChar w:fldCharType="separate"/>
       </w:r>
       <w:r>
-        <w:rPr>
-          <w:noProof/>
-        </w:rPr>
         <w:t>5</w:t>
       </w:r>
       <w:r>
@@ -8871,27 +9167,22 @@
     </w:p>
     <w:p>
       <w:pPr>
-        <w:pStyle w:val="Ttulo3"/>
+        <w:pStyle w:val="Ttulo2"/>
         <w:numPr>
           <w:ilvl w:val="0"/>
           <w:numId w:val="1"/>
         </w:numPr>
-        <w:tabs>
-          <w:tab w:val="left" w:pos="960"/>
-        </w:tabs>
-        <w:ind w:left="960"/>
         <w:rPr>
           <w:lang w:val="es-CO"/>
         </w:rPr>
       </w:pPr>
       <w:bookmarkStart w:id="31" w:name="Identify_errors"/>
       <w:bookmarkStart w:id="32" w:name="_bookmark13"/>
-      <w:bookmarkStart w:id="33" w:name="_Toc178071456"/>
+      <w:bookmarkStart w:id="33" w:name="_Toc178072989"/>
       <w:bookmarkEnd w:id="31"/>
       <w:bookmarkEnd w:id="32"/>
       <w:r>
         <w:rPr>
-          <w:spacing w:val="-2"/>
           <w:lang w:val="es-CO"/>
         </w:rPr>
         <w:t>Leer Celdas de ID</w:t>
@@ -9628,9 +9919,6 @@
         <w:keepNext/>
       </w:pPr>
       <w:r>
-        <w:rPr>
-          <w:noProof/>
-        </w:rPr>
         <w:drawing>
           <wp:inline distT="0" distB="0" distL="0" distR="0" wp14:anchorId="00076FA2" wp14:editId="3CEC0F66">
             <wp:extent cx="6013450" cy="4516839"/>
@@ -9700,9 +9988,6 @@
         <w:fldChar w:fldCharType="separate"/>
       </w:r>
       <w:r>
-        <w:rPr>
-          <w:noProof/>
-        </w:rPr>
         <w:t>6</w:t>
       </w:r>
       <w:r>
@@ -10102,6 +10387,7 @@
           <w:szCs w:val="20"/>
           <w:lang w:val="es-CO"/>
         </w:rPr>
+        <w:lastRenderedPageBreak/>
         <w:t>Capa de Persistencia:</w:t>
       </w:r>
     </w:p>
@@ -10128,7 +10414,6 @@
           <w:szCs w:val="20"/>
           <w:lang w:val="es-CO"/>
         </w:rPr>
-        <w:lastRenderedPageBreak/>
         <w:t>Aunque no se detallan casos de uso específicos en esta capa, se sugiere que aquí se gestionan las operaciones relacionadas con la persistencia de datos, como el almacenamiento y recuperación de información.</w:t>
       </w:r>
     </w:p>
@@ -10858,9 +11143,6 @@
         <w:jc w:val="center"/>
       </w:pPr>
       <w:r>
-        <w:rPr>
-          <w:noProof/>
-        </w:rPr>
         <w:lastRenderedPageBreak/>
         <w:drawing>
           <wp:inline distT="0" distB="0" distL="0" distR="0" wp14:anchorId="152EF365" wp14:editId="578FA64F">
@@ -10936,9 +11218,6 @@
         <w:fldChar w:fldCharType="separate"/>
       </w:r>
       <w:r>
-        <w:rPr>
-          <w:noProof/>
-        </w:rPr>
         <w:t>7</w:t>
       </w:r>
       <w:r>
@@ -11020,7 +11299,7 @@
       <mc:AlternateContent>
         <mc:Choice Requires="wps">
           <w:drawing>
-            <wp:anchor distT="0" distB="0" distL="0" distR="0" simplePos="0" relativeHeight="251636736" behindDoc="1" locked="0" layoutInCell="1" allowOverlap="1" wp14:anchorId="28AFA5CA" wp14:editId="2754A003">
+            <wp:anchor distT="0" distB="0" distL="0" distR="0" simplePos="0" relativeHeight="251639808" behindDoc="1" locked="0" layoutInCell="1" allowOverlap="1" wp14:anchorId="28AFA5CA" wp14:editId="2754A003">
               <wp:simplePos x="0" y="0"/>
               <wp:positionH relativeFrom="page">
                 <wp:posOffset>6165188</wp:posOffset>
@@ -11186,7 +11465,7 @@
               <v:stroke joinstyle="miter"/>
               <v:path gradientshapeok="t" o:connecttype="rect"/>
             </v:shapetype>
-            <v:shape id="Textbox 9" o:spid="_x0000_s1027" type="#_x0000_t202" style="position:absolute;margin-left:485.45pt;margin-top:719.55pt;width:69pt;height:13.1pt;z-index:-251679744;visibility:visible;mso-wrap-style:square;mso-width-percent:0;mso-wrap-distance-left:0;mso-wrap-distance-top:0;mso-wrap-distance-right:0;mso-wrap-distance-bottom:0;mso-position-horizontal:absolute;mso-position-horizontal-relative:page;mso-position-vertical:absolute;mso-position-vertical-relative:page;mso-width-percent:0;mso-width-relative:margin;v-text-anchor:top" o:gfxdata="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" filled="f" stroked="f">
+            <v:shape id="Textbox 9" o:spid="_x0000_s1027" type="#_x0000_t202" style="position:absolute;margin-left:485.45pt;margin-top:719.55pt;width:69pt;height:13.1pt;z-index:-251676672;visibility:visible;mso-wrap-style:square;mso-width-percent:0;mso-wrap-distance-left:0;mso-wrap-distance-top:0;mso-wrap-distance-right:0;mso-wrap-distance-bottom:0;mso-position-horizontal:absolute;mso-position-horizontal-relative:page;mso-position-vertical:absolute;mso-position-vertical-relative:page;mso-width-percent:0;mso-width-relative:margin;v-text-anchor:top" o:gfxdata="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" filled="f" stroked="f">
               <v:textbox inset="0,0,0,0">
                 <w:txbxContent>
                   <w:p>
@@ -11318,7 +11597,7 @@
       <mc:AlternateContent>
         <mc:Choice Requires="wps">
           <w:drawing>
-            <wp:anchor distT="0" distB="0" distL="0" distR="0" simplePos="0" relativeHeight="251620352" behindDoc="1" locked="0" layoutInCell="1" allowOverlap="1" wp14:anchorId="29AE6BDF" wp14:editId="1EE30E4C">
+            <wp:anchor distT="0" distB="0" distL="0" distR="0" simplePos="0" relativeHeight="251621376" behindDoc="1" locked="0" layoutInCell="1" allowOverlap="1" wp14:anchorId="29AE6BDF" wp14:editId="1EE30E4C">
               <wp:simplePos x="0" y="0"/>
               <wp:positionH relativeFrom="page">
                 <wp:posOffset>1127573</wp:posOffset>
@@ -11397,7 +11676,7 @@
         </mc:Choice>
         <mc:Fallback>
           <w:pict>
-            <v:shape w14:anchorId="29AE6BDF" id="Textbox 8" o:spid="_x0000_s1028" type="#_x0000_t202" style="position:absolute;margin-left:88.8pt;margin-top:719.55pt;width:54.75pt;height:13.1pt;z-index:-251696128;visibility:visible;mso-wrap-style:square;mso-width-percent:0;mso-wrap-distance-left:0;mso-wrap-distance-top:0;mso-wrap-distance-right:0;mso-wrap-distance-bottom:0;mso-position-horizontal:absolute;mso-position-horizontal-relative:page;mso-position-vertical:absolute;mso-position-vertical-relative:page;mso-width-percent:0;mso-width-relative:margin;v-text-anchor:top" o:gfxdata="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" filled="f" stroked="f">
+            <v:shape w14:anchorId="29AE6BDF" id="Textbox 8" o:spid="_x0000_s1028" type="#_x0000_t202" style="position:absolute;margin-left:88.8pt;margin-top:719.55pt;width:54.75pt;height:13.1pt;z-index:-251695104;visibility:visible;mso-wrap-style:square;mso-width-percent:0;mso-wrap-distance-left:0;mso-wrap-distance-top:0;mso-wrap-distance-right:0;mso-wrap-distance-bottom:0;mso-position-horizontal:absolute;mso-position-horizontal-relative:page;mso-position-vertical:absolute;mso-position-vertical-relative:page;mso-width-percent:0;mso-width-relative:margin;v-text-anchor:top" o:gfxdata="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" filled="f" stroked="f">
               <v:textbox inset="0,0,0,0">
                 <w:txbxContent>
                   <w:p>
@@ -11446,7 +11725,7 @@
       <mc:AlternateContent>
         <mc:Choice Requires="wps">
           <w:drawing>
-            <wp:anchor distT="0" distB="0" distL="0" distR="0" simplePos="0" relativeHeight="251606016" behindDoc="1" locked="0" layoutInCell="1" allowOverlap="1" wp14:anchorId="589ED4D6" wp14:editId="7DDB496A">
+            <wp:anchor distT="0" distB="0" distL="0" distR="0" simplePos="0" relativeHeight="251602944" behindDoc="1" locked="0" layoutInCell="1" allowOverlap="1" wp14:anchorId="589ED4D6" wp14:editId="7DDB496A">
               <wp:simplePos x="0" y="0"/>
               <wp:positionH relativeFrom="page">
                 <wp:posOffset>3394782</wp:posOffset>
@@ -11527,7 +11806,7 @@
         </mc:Choice>
         <mc:Fallback>
           <w:pict>
-            <v:shape w14:anchorId="589ED4D6" id="Textbox 7" o:spid="_x0000_s1029" type="#_x0000_t202" style="position:absolute;margin-left:267.3pt;margin-top:718.75pt;width:108.85pt;height:26.25pt;z-index:-251710464;visibility:visible;mso-wrap-style:square;mso-wrap-distance-left:0;mso-wrap-distance-top:0;mso-wrap-distance-right:0;mso-wrap-distance-bottom:0;mso-position-horizontal:absolute;mso-position-horizontal-relative:page;mso-position-vertical:absolute;mso-position-vertical-relative:page;v-text-anchor:top" o:gfxdata="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" filled="f" stroked="f">
+            <v:shape w14:anchorId="589ED4D6" id="Textbox 7" o:spid="_x0000_s1029" type="#_x0000_t202" style="position:absolute;margin-left:267.3pt;margin-top:718.75pt;width:108.85pt;height:26.25pt;z-index:-251713536;visibility:visible;mso-wrap-style:square;mso-wrap-distance-left:0;mso-wrap-distance-top:0;mso-wrap-distance-right:0;mso-wrap-distance-bottom:0;mso-position-horizontal:absolute;mso-position-horizontal-relative:page;mso-position-vertical:absolute;mso-position-vertical-relative:page;v-text-anchor:top" o:gfxdata="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" filled="f" stroked="f">
               <v:textbox inset="0,0,0,0">
                 <w:txbxContent>
                   <w:p>
@@ -11596,7 +11875,7 @@
       <mc:AlternateContent>
         <mc:Choice Requires="wps">
           <w:drawing>
-            <wp:anchor distT="0" distB="0" distL="0" distR="0" simplePos="0" relativeHeight="251780096" behindDoc="1" locked="0" layoutInCell="1" allowOverlap="1" wp14:anchorId="1A7C3874" wp14:editId="7A6E058E">
+            <wp:anchor distT="0" distB="0" distL="0" distR="0" simplePos="0" relativeHeight="251792384" behindDoc="1" locked="0" layoutInCell="1" allowOverlap="1" wp14:anchorId="1A7C3874" wp14:editId="7A6E058E">
               <wp:simplePos x="0" y="0"/>
               <wp:positionH relativeFrom="page">
                 <wp:posOffset>6185647</wp:posOffset>
@@ -11774,7 +12053,7 @@
               <v:stroke joinstyle="miter"/>
               <v:path gradientshapeok="t" o:connecttype="rect"/>
             </v:shapetype>
-            <v:shape id="Textbox 106" o:spid="_x0000_s1031" type="#_x0000_t202" style="position:absolute;margin-left:487.05pt;margin-top:719.65pt;width:67.3pt;height:13.1pt;z-index:-251536384;visibility:visible;mso-wrap-style:square;mso-width-percent:0;mso-wrap-distance-left:0;mso-wrap-distance-top:0;mso-wrap-distance-right:0;mso-wrap-distance-bottom:0;mso-position-horizontal:absolute;mso-position-horizontal-relative:page;mso-position-vertical:absolute;mso-position-vertical-relative:page;mso-width-percent:0;mso-width-relative:margin;v-text-anchor:top" o:gfxdata="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" filled="f" stroked="f">
+            <v:shape id="Textbox 106" o:spid="_x0000_s1031" type="#_x0000_t202" style="position:absolute;margin-left:487.05pt;margin-top:719.65pt;width:67.3pt;height:13.1pt;z-index:-251524096;visibility:visible;mso-wrap-style:square;mso-width-percent:0;mso-wrap-distance-left:0;mso-wrap-distance-top:0;mso-wrap-distance-right:0;mso-wrap-distance-bottom:0;mso-position-horizontal:absolute;mso-position-horizontal-relative:page;mso-position-vertical:absolute;mso-position-vertical-relative:page;mso-width-percent:0;mso-width-relative:margin;v-text-anchor:top" o:gfxdata="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" filled="f" stroked="f">
               <v:textbox inset="0,0,0,0">
                 <w:txbxContent>
                   <w:p>
@@ -11918,7 +12197,7 @@
       <mc:AlternateContent>
         <mc:Choice Requires="wps">
           <w:drawing>
-            <wp:anchor distT="0" distB="0" distL="0" distR="0" simplePos="0" relativeHeight="251757568" behindDoc="1" locked="0" layoutInCell="1" allowOverlap="1" wp14:anchorId="349F75C5" wp14:editId="7E4C3662">
+            <wp:anchor distT="0" distB="0" distL="0" distR="0" simplePos="0" relativeHeight="251766784" behindDoc="1" locked="0" layoutInCell="1" allowOverlap="1" wp14:anchorId="349F75C5" wp14:editId="7E4C3662">
               <wp:simplePos x="0" y="0"/>
               <wp:positionH relativeFrom="page">
                 <wp:posOffset>1129553</wp:posOffset>
@@ -11997,7 +12276,7 @@
         </mc:Choice>
         <mc:Fallback>
           <w:pict>
-            <v:shape w14:anchorId="349F75C5" id="Textbox 105" o:spid="_x0000_s1032" type="#_x0000_t202" style="position:absolute;margin-left:88.95pt;margin-top:719.65pt;width:61.75pt;height:13.1pt;z-index:-251558912;visibility:visible;mso-wrap-style:square;mso-width-percent:0;mso-wrap-distance-left:0;mso-wrap-distance-top:0;mso-wrap-distance-right:0;mso-wrap-distance-bottom:0;mso-position-horizontal:absolute;mso-position-horizontal-relative:page;mso-position-vertical:absolute;mso-position-vertical-relative:page;mso-width-percent:0;mso-width-relative:margin;v-text-anchor:top" o:gfxdata="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" filled="f" stroked="f">
+            <v:shape w14:anchorId="349F75C5" id="Textbox 105" o:spid="_x0000_s1032" type="#_x0000_t202" style="position:absolute;margin-left:88.95pt;margin-top:719.65pt;width:61.75pt;height:13.1pt;z-index:-251549696;visibility:visible;mso-wrap-style:square;mso-width-percent:0;mso-wrap-distance-left:0;mso-wrap-distance-top:0;mso-wrap-distance-right:0;mso-wrap-distance-bottom:0;mso-position-horizontal:absolute;mso-position-horizontal-relative:page;mso-position-vertical:absolute;mso-position-vertical-relative:page;mso-width-percent:0;mso-width-relative:margin;v-text-anchor:top" o:gfxdata="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" filled="f" stroked="f">
               <v:textbox inset="0,0,0,0">
                 <w:txbxContent>
                   <w:p>
@@ -12046,7 +12325,7 @@
       <mc:AlternateContent>
         <mc:Choice Requires="wps">
           <w:drawing>
-            <wp:anchor distT="0" distB="0" distL="0" distR="0" simplePos="0" relativeHeight="251735040" behindDoc="1" locked="0" layoutInCell="1" allowOverlap="1" wp14:anchorId="583FF067" wp14:editId="3BC03138">
+            <wp:anchor distT="0" distB="0" distL="0" distR="0" simplePos="0" relativeHeight="251741184" behindDoc="1" locked="0" layoutInCell="1" allowOverlap="1" wp14:anchorId="583FF067" wp14:editId="3BC03138">
               <wp:simplePos x="0" y="0"/>
               <wp:positionH relativeFrom="page">
                 <wp:posOffset>3394964</wp:posOffset>
@@ -12125,7 +12404,7 @@
         </mc:Choice>
         <mc:Fallback>
           <w:pict>
-            <v:shape w14:anchorId="583FF067" id="Textbox 104" o:spid="_x0000_s1033" type="#_x0000_t202" style="position:absolute;margin-left:267.3pt;margin-top:718.75pt;width:108.85pt;height:26.25pt;z-index:-251581440;visibility:visible;mso-wrap-style:square;mso-wrap-distance-left:0;mso-wrap-distance-top:0;mso-wrap-distance-right:0;mso-wrap-distance-bottom:0;mso-position-horizontal:absolute;mso-position-horizontal-relative:page;mso-position-vertical:absolute;mso-position-vertical-relative:page;v-text-anchor:top" o:gfxdata="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" filled="f" stroked="f">
+            <v:shape w14:anchorId="583FF067" id="Textbox 104" o:spid="_x0000_s1033" type="#_x0000_t202" style="position:absolute;margin-left:267.3pt;margin-top:718.75pt;width:108.85pt;height:26.25pt;z-index:-251575296;visibility:visible;mso-wrap-style:square;mso-wrap-distance-left:0;mso-wrap-distance-top:0;mso-wrap-distance-right:0;mso-wrap-distance-bottom:0;mso-position-horizontal:absolute;mso-position-horizontal-relative:page;mso-position-vertical:absolute;mso-position-vertical-relative:page;v-text-anchor:top" o:gfxdata="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" filled="f" stroked="f">
               <v:textbox inset="0,0,0,0">
                 <w:txbxContent>
                   <w:p>
@@ -12211,7 +12490,7 @@
       <mc:AlternateContent>
         <mc:Choice Requires="wps">
           <w:drawing>
-            <wp:anchor distT="0" distB="0" distL="0" distR="0" simplePos="0" relativeHeight="251549696" behindDoc="0" locked="0" layoutInCell="1" allowOverlap="1" wp14:anchorId="2018B40D" wp14:editId="6EC00C25">
+            <wp:anchor distT="0" distB="0" distL="0" distR="0" simplePos="0" relativeHeight="251540480" behindDoc="0" locked="0" layoutInCell="1" allowOverlap="1" wp14:anchorId="2018B40D" wp14:editId="6EC00C25">
               <wp:simplePos x="0" y="0"/>
               <wp:positionH relativeFrom="page">
                 <wp:posOffset>1031747</wp:posOffset>
@@ -12562,7 +12841,7 @@
               <v:stroke joinstyle="miter"/>
               <v:path gradientshapeok="t" o:connecttype="rect"/>
             </v:shapetype>
-            <v:shape id="Textbox 6" o:spid="_x0000_s1026" type="#_x0000_t202" style="position:absolute;margin-left:81.25pt;margin-top:36pt;width:484.65pt;height:40.95pt;z-index:251549696;visibility:visible;mso-wrap-style:square;mso-wrap-distance-left:0;mso-wrap-distance-top:0;mso-wrap-distance-right:0;mso-wrap-distance-bottom:0;mso-position-horizontal:absolute;mso-position-horizontal-relative:page;mso-position-vertical:absolute;mso-position-vertical-relative:page;v-text-anchor:top" o:gfxdata="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" filled="f" stroked="f">
+            <v:shape id="Textbox 6" o:spid="_x0000_s1026" type="#_x0000_t202" style="position:absolute;margin-left:81.25pt;margin-top:36pt;width:484.65pt;height:40.95pt;z-index:251540480;visibility:visible;mso-wrap-style:square;mso-wrap-distance-left:0;mso-wrap-distance-top:0;mso-wrap-distance-right:0;mso-wrap-distance-bottom:0;mso-position-horizontal:absolute;mso-position-horizontal-relative:page;mso-position-vertical:absolute;mso-position-vertical-relative:page;v-text-anchor:top" o:gfxdata="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" filled="f" stroked="f">
               <v:textbox inset="0,0,0,0">
                 <w:txbxContent>
                   <w:tbl>
@@ -12897,7 +13176,7 @@
       <mc:AlternateContent>
         <mc:Choice Requires="wps">
           <w:drawing>
-            <wp:anchor distT="0" distB="0" distL="0" distR="0" simplePos="0" relativeHeight="251590656" behindDoc="0" locked="0" layoutInCell="1" allowOverlap="1" wp14:anchorId="440D9FAD" wp14:editId="59B38D48">
+            <wp:anchor distT="0" distB="0" distL="0" distR="0" simplePos="0" relativeHeight="251584512" behindDoc="0" locked="0" layoutInCell="1" allowOverlap="1" wp14:anchorId="440D9FAD" wp14:editId="59B38D48">
               <wp:simplePos x="0" y="0"/>
               <wp:positionH relativeFrom="page">
                 <wp:posOffset>1031747</wp:posOffset>
@@ -13212,7 +13491,7 @@
               <v:stroke joinstyle="miter"/>
               <v:path gradientshapeok="t" o:connecttype="rect"/>
             </v:shapetype>
-            <v:shape id="Textbox 103" o:spid="_x0000_s1030" type="#_x0000_t202" style="position:absolute;margin-left:81.25pt;margin-top:36pt;width:484.65pt;height:40.95pt;z-index:251590656;visibility:visible;mso-wrap-style:square;mso-wrap-distance-left:0;mso-wrap-distance-top:0;mso-wrap-distance-right:0;mso-wrap-distance-bottom:0;mso-position-horizontal:absolute;mso-position-horizontal-relative:page;mso-position-vertical:absolute;mso-position-vertical-relative:page;v-text-anchor:top" o:gfxdata="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" filled="f" stroked="f">
+            <v:shape id="Textbox 103" o:spid="_x0000_s1030" type="#_x0000_t202" style="position:absolute;margin-left:81.25pt;margin-top:36pt;width:484.65pt;height:40.95pt;z-index:251584512;visibility:visible;mso-wrap-style:square;mso-wrap-distance-left:0;mso-wrap-distance-top:0;mso-wrap-distance-right:0;mso-wrap-distance-bottom:0;mso-position-horizontal:absolute;mso-position-horizontal-relative:page;mso-position-vertical:absolute;mso-position-vertical-relative:page;v-text-anchor:top" o:gfxdata="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" filled="f" stroked="f">
               <v:textbox inset="0,0,0,0">
                 <w:txbxContent>
                   <w:tbl>

</xml_diff>

<commit_message>
Modificaciones e historia de usuario
Se crean diversos diagramas... se modifican muchos otros y se crean las historias de usuario
</commit_message>
<xml_diff>
--- a/Diseño/Documento de Especificaciones de casos de uso de sistema.docx
+++ b/Diseño/Documento de Especificaciones de casos de uso de sistema.docx
@@ -16,6 +16,7 @@
       <w:r>
         <w:rPr>
           <w:b w:val="0"/>
+          <w:noProof/>
           <w:sz w:val="2"/>
           <w:lang w:val="es-CO"/>
         </w:rPr>
@@ -97,7 +98,7 @@
           </mc:Choice>
           <mc:Fallback>
             <w:pict>
-              <v:group w14:anchorId="6094D129" id="Group 1" o:spid="_x0000_s1026" style="width:435pt;height:.75pt;mso-position-horizontal-relative:char;mso-position-vertical-relative:line" coordsize="55245,95" o:gfxdata="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">
+              <v:group w14:anchorId="1A3F711B" id="Group 1" o:spid="_x0000_s1026" style="width:435pt;height:.75pt;mso-position-horizontal-relative:char;mso-position-vertical-relative:line" coordsize="55245,95" o:gfxdata="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">
                 <v:shape id="Graphic 2" o:spid="_x0000_s1027" style="position:absolute;width:55245;height:95;visibility:visible;mso-wrap-style:square;v-text-anchor:top" coordsize="5524500,9525" o:gfxdata="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" path="m5524500,l,,,9144r5524500,l5524500,xe" fillcolor="black" stroked="f">
                   <v:path arrowok="t"/>
                 </v:shape>
@@ -129,6 +130,7 @@
       </w:pPr>
       <w:r>
         <w:rPr>
+          <w:noProof/>
           <w:lang w:val="es-CO"/>
         </w:rPr>
         <w:drawing>
@@ -181,6 +183,7 @@
       <w:r>
         <w:rPr>
           <w:b w:val="0"/>
+          <w:noProof/>
           <w:sz w:val="36"/>
           <w:lang w:val="es-CO"/>
         </w:rPr>
@@ -254,7 +257,7 @@
           </mc:Choice>
           <mc:Fallback>
             <w:pict>
-              <v:shape w14:anchorId="3964BC86" id="Graphic 5" o:spid="_x0000_s1026" style="position:absolute;margin-left:10.5pt;margin-top:98.9pt;width:477pt;height:.75pt;z-index:251766784;visibility:visible;mso-wrap-style:square;mso-wrap-distance-left:9pt;mso-wrap-distance-top:0;mso-wrap-distance-right:9pt;mso-wrap-distance-bottom:0;mso-position-horizontal:absolute;mso-position-horizontal-relative:text;mso-position-vertical:absolute;mso-position-vertical-relative:text;v-text-anchor:top" coordsize="5524500,9525" o:gfxdata="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" path="m5524500,l,,,9144r5524500,l5524500,xe" fillcolor="black" stroked="f">
+              <v:shape w14:anchorId="4B863751" id="Graphic 5" o:spid="_x0000_s1026" style="position:absolute;margin-left:10.5pt;margin-top:98.9pt;width:477pt;height:.75pt;z-index:251766784;visibility:visible;mso-wrap-style:square;mso-wrap-distance-left:9pt;mso-wrap-distance-top:0;mso-wrap-distance-right:9pt;mso-wrap-distance-bottom:0;mso-position-horizontal:absolute;mso-position-horizontal-relative:text;mso-position-vertical:absolute;mso-position-vertical-relative:text;v-text-anchor:top" coordsize="5524500,9525" o:gfxdata="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" path="m5524500,l,,,9144r5524500,l5524500,xe" fillcolor="black" stroked="f">
                 <v:path arrowok="t"/>
                 <w10:wrap type="topAndBottom"/>
               </v:shape>
@@ -1462,18 +1465,8 @@
           <w:iCs/>
           <w:lang w:val="es-CO"/>
         </w:rPr>
-        <w:t xml:space="preserve">Especificaciones de Casos de Uso del Sistema para </w:t>
-      </w:r>
-      <w:proofErr w:type="spellStart"/>
-      <w:r>
-        <w:rPr>
-          <w:i/>
-          <w:iCs/>
-          <w:lang w:val="es-CO"/>
-        </w:rPr>
-        <w:t>ETgc</w:t>
-      </w:r>
-      <w:proofErr w:type="spellEnd"/>
+        <w:t>Especificaciones de Casos de Uso del Sistema para ETgc</w:t>
+      </w:r>
       <w:r>
         <w:rPr>
           <w:lang w:val="es-CO"/>
@@ -1544,21 +1537,7 @@
         <w:rPr>
           <w:lang w:val="es-CO"/>
         </w:rPr>
-        <w:t xml:space="preserve">Agradecemos su compromiso y colaboración en este proyecto, y esperamos que este documento sirva como una herramienta valiosa en el proceso de desarrollo de </w:t>
-      </w:r>
-      <w:proofErr w:type="spellStart"/>
-      <w:r>
-        <w:rPr>
-          <w:lang w:val="es-CO"/>
-        </w:rPr>
-        <w:t>ETgc</w:t>
-      </w:r>
-      <w:proofErr w:type="spellEnd"/>
-      <w:r>
-        <w:rPr>
-          <w:lang w:val="es-CO"/>
-        </w:rPr>
-        <w:t>.</w:t>
+        <w:t>Agradecemos su compromiso y colaboración en este proyecto, y esperamos que este documento sirva como una herramienta valiosa en el proceso de desarrollo de ETgc.</w:t>
       </w:r>
     </w:p>
     <w:p>
@@ -1589,6 +1568,13 @@
     </w:p>
     <w:sdt>
       <w:sdtPr>
+        <w:rPr>
+          <w:rFonts w:ascii="Times New Roman" w:eastAsia="Times New Roman" w:hAnsi="Times New Roman" w:cs="Times New Roman"/>
+          <w:b w:val="0"/>
+          <w:sz w:val="22"/>
+          <w:szCs w:val="22"/>
+          <w:lang w:eastAsia="en-US"/>
+        </w:rPr>
         <w:id w:val="1492608261"/>
         <w:docPartObj>
           <w:docPartGallery w:val="Table of Contents"/>
@@ -1597,11 +1583,7 @@
       </w:sdtPr>
       <w:sdtEndPr>
         <w:rPr>
-          <w:rFonts w:ascii="Times New Roman" w:eastAsia="Times New Roman" w:hAnsi="Times New Roman" w:cs="Times New Roman"/>
           <w:bCs/>
-          <w:sz w:val="22"/>
-          <w:szCs w:val="22"/>
-          <w:lang w:eastAsia="en-US"/>
         </w:rPr>
       </w:sdtEndPr>
       <w:sdtContent>
@@ -3629,13 +3611,7 @@
         <w:rPr>
           <w:lang w:val="es-CO"/>
         </w:rPr>
-        <w:t>Usuario que asiste al productor en la creación y edición de zócalos y placas</w:t>
-      </w:r>
-      <w:r>
-        <w:rPr>
-          <w:lang w:val="es-CO"/>
-        </w:rPr>
-        <w:t>.</w:t>
+        <w:t>Usuario que asiste al productor en la creación y edición de zócalos y placas.</w:t>
       </w:r>
     </w:p>
     <w:p>
@@ -3689,13 +3665,7 @@
         <w:rPr>
           <w:lang w:val="es-CO"/>
         </w:rPr>
-        <w:t>Usuario encargado de la configuración y mantenimiento del sistema</w:t>
-      </w:r>
-      <w:r>
-        <w:rPr>
-          <w:lang w:val="es-CO"/>
-        </w:rPr>
-        <w:t>.</w:t>
+        <w:t>Usuario encargado de la configuración y mantenimiento del sistema.</w:t>
       </w:r>
     </w:p>
     <w:p>
@@ -3748,13 +3718,7 @@
         <w:rPr>
           <w:lang w:val="es-CO"/>
         </w:rPr>
-        <w:t>Se le dan facultades como usuario y se le encarga la tarea de automatizar procesos dentro de la inserción de la estructura de la escaleta, filas y tipos</w:t>
-      </w:r>
-      <w:r>
-        <w:rPr>
-          <w:lang w:val="es-CO"/>
-        </w:rPr>
-        <w:t>.</w:t>
+        <w:t>Se le dan facultades como usuario y se le encarga la tarea de automatizar procesos dentro de la inserción de la estructura de la escaleta, filas y tipos.</w:t>
       </w:r>
     </w:p>
     <w:p>
@@ -3818,21 +3782,7 @@
         <w:rPr>
           <w:lang w:val="es-CO"/>
         </w:rPr>
-        <w:t xml:space="preserve">Se identifica como un usuario pasivo en la recepción de la información generada por medio del aplicativo; de él, se determina la funcionalidad general y propósito de </w:t>
-      </w:r>
-      <w:proofErr w:type="spellStart"/>
-      <w:r>
-        <w:rPr>
-          <w:lang w:val="es-CO"/>
-        </w:rPr>
-        <w:t>ETgc</w:t>
-      </w:r>
-      <w:proofErr w:type="spellEnd"/>
-      <w:r>
-        <w:rPr>
-          <w:lang w:val="es-CO"/>
-        </w:rPr>
-        <w:t>.</w:t>
+        <w:t>Se identifica como un usuario pasivo en la recepción de la información generada por medio del aplicativo; de él, se determina la funcionalidad general y propósito de ETgc.</w:t>
       </w:r>
     </w:p>
     <w:p>
@@ -4034,15 +3984,7 @@
           <w:sz w:val="20"/>
           <w:lang w:val="es-CO"/>
         </w:rPr>
-        <w:t xml:space="preserve">Carga de Módulo Principal: </w:t>
-      </w:r>
-      <w:r>
-        <w:rPr>
-          <w:b/>
-          <w:sz w:val="20"/>
-          <w:lang w:val="es-CO"/>
-        </w:rPr>
-        <w:t>Ingresar a módulo DCSHA</w:t>
+        <w:t>Carga de Módulo Principal: Ingresar a módulo DCSHA</w:t>
       </w:r>
     </w:p>
     <w:p>
@@ -4249,31 +4191,7 @@
           <w:sz w:val="20"/>
           <w:lang w:val="es-CO"/>
         </w:rPr>
-        <w:t xml:space="preserve">Carga de módulo de </w:t>
-      </w:r>
-      <w:r>
-        <w:rPr>
-          <w:b/>
-          <w:sz w:val="20"/>
-          <w:lang w:val="es-CO"/>
-        </w:rPr>
-        <w:t>Asistente de p</w:t>
-      </w:r>
-      <w:r>
-        <w:rPr>
-          <w:b/>
-          <w:sz w:val="20"/>
-          <w:lang w:val="es-CO"/>
-        </w:rPr>
-        <w:t>rodu</w:t>
-      </w:r>
-      <w:r>
-        <w:rPr>
-          <w:b/>
-          <w:sz w:val="20"/>
-          <w:lang w:val="es-CO"/>
-        </w:rPr>
-        <w:t>cción</w:t>
+        <w:t>Carga de módulo de Asistente de producción</w:t>
       </w:r>
     </w:p>
     <w:p>
@@ -4354,15 +4272,7 @@
           <w:sz w:val="20"/>
           <w:lang w:val="es-CO"/>
         </w:rPr>
-        <w:t>Insertar texto en zócalos/</w:t>
-      </w:r>
-      <w:r>
-        <w:rPr>
-          <w:b/>
-          <w:sz w:val="20"/>
-          <w:lang w:val="es-CO"/>
-        </w:rPr>
-        <w:t>2 LINEAS</w:t>
+        <w:t>Insertar texto en zócalos/2 LINEAS</w:t>
       </w:r>
     </w:p>
     <w:p>
@@ -4389,15 +4299,7 @@
           <w:sz w:val="20"/>
           <w:lang w:val="es-CO"/>
         </w:rPr>
-        <w:t>Insertar texto en zócalos/</w:t>
-      </w:r>
-      <w:r>
-        <w:rPr>
-          <w:b/>
-          <w:sz w:val="20"/>
-          <w:lang w:val="es-CO"/>
-        </w:rPr>
-        <w:t>VENTAS</w:t>
+        <w:t>Insertar texto en zócalos/VENTAS</w:t>
       </w:r>
     </w:p>
     <w:p>
@@ -4424,15 +4326,7 @@
           <w:sz w:val="20"/>
           <w:lang w:val="es-CO"/>
         </w:rPr>
-        <w:t>Insertar texto en zócalos/</w:t>
-      </w:r>
-      <w:r>
-        <w:rPr>
-          <w:b/>
-          <w:sz w:val="20"/>
-          <w:lang w:val="es-CO"/>
-        </w:rPr>
-        <w:t>TEXTUALES</w:t>
+        <w:t>Insertar texto en zócalos/TEXTUALES</w:t>
       </w:r>
     </w:p>
     <w:p>
@@ -4459,15 +4353,7 @@
           <w:sz w:val="20"/>
           <w:lang w:val="es-CO"/>
         </w:rPr>
-        <w:t xml:space="preserve">Insertar </w:t>
-      </w:r>
-      <w:r>
-        <w:rPr>
-          <w:b/>
-          <w:sz w:val="20"/>
-          <w:lang w:val="es-CO"/>
-        </w:rPr>
-        <w:t>placas</w:t>
+        <w:t>Insertar placas</w:t>
       </w:r>
     </w:p>
     <w:p>
@@ -4494,31 +4380,7 @@
           <w:sz w:val="20"/>
           <w:lang w:val="es-CO"/>
         </w:rPr>
-        <w:t xml:space="preserve">Insertar texto en </w:t>
-      </w:r>
-      <w:r>
-        <w:rPr>
-          <w:b/>
-          <w:sz w:val="20"/>
-          <w:lang w:val="es-CO"/>
-        </w:rPr>
-        <w:t>placas</w:t>
-      </w:r>
-      <w:r>
-        <w:rPr>
-          <w:b/>
-          <w:sz w:val="20"/>
-          <w:lang w:val="es-CO"/>
-        </w:rPr>
-        <w:t>/</w:t>
-      </w:r>
-      <w:r>
-        <w:rPr>
-          <w:b/>
-          <w:sz w:val="20"/>
-          <w:lang w:val="es-CO"/>
-        </w:rPr>
-        <w:t>EQUIPOS</w:t>
+        <w:t>Insertar texto en placas/EQUIPOS</w:t>
       </w:r>
     </w:p>
     <w:p>
@@ -4545,23 +4407,7 @@
           <w:sz w:val="20"/>
           <w:lang w:val="es-CO"/>
         </w:rPr>
-        <w:t>Insertar texto en placas/</w:t>
-      </w:r>
-      <w:r>
-        <w:rPr>
-          <w:b/>
-          <w:sz w:val="20"/>
-          <w:lang w:val="es-CO"/>
-        </w:rPr>
-        <w:t xml:space="preserve"> DATOS </w:t>
-      </w:r>
-      <w:r>
-        <w:rPr>
-          <w:b/>
-          <w:sz w:val="20"/>
-          <w:lang w:val="es-CO"/>
-        </w:rPr>
-        <w:t>EQUIPOS</w:t>
+        <w:t>Insertar texto en placas/ DATOS EQUIPOS</w:t>
       </w:r>
     </w:p>
     <w:p>
@@ -4588,15 +4434,7 @@
           <w:sz w:val="20"/>
           <w:lang w:val="es-CO"/>
         </w:rPr>
-        <w:t>Insertar texto en placas/</w:t>
-      </w:r>
-      <w:r>
-        <w:rPr>
-          <w:b/>
-          <w:sz w:val="20"/>
-          <w:lang w:val="es-CO"/>
-        </w:rPr>
-        <w:t>PVENTAX1</w:t>
+        <w:t>Insertar texto en placas/PVENTAX1</w:t>
       </w:r>
     </w:p>
     <w:p>
@@ -4646,16 +4484,7 @@
           <w:sz w:val="20"/>
           <w:lang w:val="es-CO"/>
         </w:rPr>
-        <w:t>Insertar ID</w:t>
-      </w:r>
-      <w:r>
-        <w:rPr>
-          <w:b/>
-          <w:spacing w:val="-2"/>
-          <w:sz w:val="20"/>
-          <w:lang w:val="es-CO"/>
-        </w:rPr>
-        <w:t xml:space="preserve"> (filas)</w:t>
+        <w:t>Insertar ID (filas)</w:t>
       </w:r>
     </w:p>
     <w:p>
@@ -4682,15 +4511,7 @@
           <w:sz w:val="20"/>
           <w:lang w:val="es-CO"/>
         </w:rPr>
-        <w:t>Asignar números de ID</w:t>
-      </w:r>
-      <w:r>
-        <w:rPr>
-          <w:b/>
-          <w:sz w:val="20"/>
-          <w:lang w:val="es-CO"/>
-        </w:rPr>
-        <w:t xml:space="preserve"> (zócalos y placas)</w:t>
+        <w:t>Asignar números de ID (zócalos y placas)</w:t>
       </w:r>
     </w:p>
     <w:p>
@@ -4981,15 +4802,7 @@
           <w:bCs w:val="0"/>
           <w:lang w:val="es-CO"/>
         </w:rPr>
-        <w:t>C</w:t>
-      </w:r>
-      <w:r>
-        <w:rPr>
-          <w:b w:val="0"/>
-          <w:bCs w:val="0"/>
-          <w:lang w:val="es-CO"/>
-        </w:rPr>
-        <w:t>onectar placas con gestor de procedimiento de texturas</w:t>
+        <w:t>Conectar placas con gestor de procedimiento de texturas</w:t>
       </w:r>
       <w:r>
         <w:rPr>
@@ -5707,10 +5520,13 @@
         <w:jc w:val="center"/>
       </w:pPr>
       <w:r>
+        <w:rPr>
+          <w:noProof/>
+        </w:rPr>
         <w:drawing>
-          <wp:inline distT="0" distB="0" distL="0" distR="0" wp14:anchorId="619FF336" wp14:editId="373EB669">
-            <wp:extent cx="4944035" cy="6854593"/>
-            <wp:effectExtent l="0" t="0" r="9525" b="3810"/>
+          <wp:inline distT="0" distB="0" distL="0" distR="0" wp14:anchorId="619FF336" wp14:editId="6796FA35">
+            <wp:extent cx="5120536" cy="7099300"/>
+            <wp:effectExtent l="0" t="0" r="4445" b="6350"/>
             <wp:docPr id="528176030" name="Imagen 161"/>
             <wp:cNvGraphicFramePr>
               <a:graphicFrameLocks xmlns:a="http://schemas.openxmlformats.org/drawingml/2006/main" noChangeAspect="1"/>
@@ -5740,7 +5556,7 @@
                   <pic:spPr bwMode="auto">
                     <a:xfrm>
                       <a:off x="0" y="0"/>
-                      <a:ext cx="4977511" cy="6901005"/>
+                      <a:ext cx="5165886" cy="7162175"/>
                     </a:xfrm>
                     <a:prstGeom prst="rect">
                       <a:avLst/>
@@ -5809,7 +5625,6 @@
         <w:rPr>
           <w:lang w:val="es-CO"/>
         </w:rPr>
-        <w:lastRenderedPageBreak/>
         <w:t>Carga de módulos</w:t>
       </w:r>
       <w:bookmarkEnd w:id="16"/>
@@ -5874,13 +5689,7 @@
         <w:rPr>
           <w:lang w:val="es-CO"/>
         </w:rPr>
-        <w:t>Los usuarios con el rol de productor y asistente de producción abren la aplicación e ingresan al módulo MCM, que ha sido creado previamente por el usuario con el rol de administrador del sistema</w:t>
-      </w:r>
-      <w:r>
-        <w:rPr>
-          <w:lang w:val="es-CO"/>
-        </w:rPr>
-        <w:t>.</w:t>
+        <w:t>Los usuarios con el rol de productor y asistente de producción abren la aplicación e ingresan al módulo MCM, que ha sido creado previamente por el usuario con el rol de administrador del sistema.</w:t>
       </w:r>
     </w:p>
     <w:p>
@@ -5981,19 +5790,7 @@
         <w:rPr>
           <w:lang w:val="es-CO"/>
         </w:rPr>
-        <w:t xml:space="preserve">1. El usuario con el rol de productor </w:t>
-      </w:r>
-      <w:r>
-        <w:rPr>
-          <w:lang w:val="es-CO"/>
-        </w:rPr>
-        <w:t xml:space="preserve">o de asistente de producción </w:t>
-      </w:r>
-      <w:r>
-        <w:rPr>
-          <w:lang w:val="es-CO"/>
-        </w:rPr>
-        <w:t>abre la aplicación.</w:t>
+        <w:t>1. El usuario con el rol de productor o de asistente de producción abre la aplicación.</w:t>
       </w:r>
     </w:p>
     <w:p>
@@ -6009,19 +5806,7 @@
         <w:rPr>
           <w:lang w:val="es-CO"/>
         </w:rPr>
-        <w:t xml:space="preserve">2. El usuario ingresa al módulo </w:t>
-      </w:r>
-      <w:r>
-        <w:rPr>
-          <w:lang w:val="es-CO"/>
-        </w:rPr>
-        <w:t>de DCSHA</w:t>
-      </w:r>
-      <w:r>
-        <w:rPr>
-          <w:lang w:val="es-CO"/>
-        </w:rPr>
-        <w:t>.</w:t>
+        <w:t>2. El usuario ingresa al módulo de DCSHA.</w:t>
       </w:r>
     </w:p>
     <w:p>
@@ -6037,19 +5822,7 @@
         <w:rPr>
           <w:lang w:val="es-CO"/>
         </w:rPr>
-        <w:t xml:space="preserve">3. El sistema verifica que el módulo </w:t>
-      </w:r>
-      <w:r>
-        <w:rPr>
-          <w:lang w:val="es-CO"/>
-        </w:rPr>
-        <w:t>de DCSHA</w:t>
-      </w:r>
-      <w:r>
-        <w:rPr>
-          <w:lang w:val="es-CO"/>
-        </w:rPr>
-        <w:t xml:space="preserve"> ha sido creado por el administrador del sistema.</w:t>
+        <w:t>3. El sistema verifica que el módulo de DCSHA ha sido creado por el administrador del sistema.</w:t>
       </w:r>
     </w:p>
     <w:p>
@@ -6066,13 +5839,7 @@
         <w:rPr>
           <w:lang w:val="es-CO"/>
         </w:rPr>
-        <w:t xml:space="preserve">4. El sistema muestra la interfaz de </w:t>
-      </w:r>
-      <w:r>
-        <w:rPr>
-          <w:lang w:val="es-CO"/>
-        </w:rPr>
-        <w:t>DCSHA</w:t>
+        <w:t>4. El sistema muestra la interfaz de DCSHA</w:t>
       </w:r>
       <w:r>
         <w:rPr>
@@ -6415,21 +6182,7 @@
           <w:spacing w:val="-2"/>
           <w:lang w:val="es-CO"/>
         </w:rPr>
-        <w:t>El usuario con el rol de productor tiene acceso a la interfaz de</w:t>
-      </w:r>
-      <w:r>
-        <w:rPr>
-          <w:spacing w:val="-2"/>
-          <w:lang w:val="es-CO"/>
-        </w:rPr>
-        <w:t xml:space="preserve"> DCSHA</w:t>
-      </w:r>
-      <w:r>
-        <w:rPr>
-          <w:spacing w:val="-2"/>
-          <w:lang w:val="es-CO"/>
-        </w:rPr>
-        <w:t>.</w:t>
+        <w:t>El usuario con el rol de productor tiene acceso a la interfaz de DCSHA.</w:t>
       </w:r>
     </w:p>
     <w:p>
@@ -6717,6 +6470,9 @@
       <w:bookmarkStart w:id="17" w:name="_bookmark9"/>
       <w:bookmarkEnd w:id="17"/>
       <w:r>
+        <w:rPr>
+          <w:noProof/>
+        </w:rPr>
         <w:drawing>
           <wp:inline distT="0" distB="0" distL="0" distR="0" wp14:anchorId="35B0D308" wp14:editId="17EF2A9F">
             <wp:extent cx="5109184" cy="4222376"/>
@@ -6833,31 +6589,7 @@
         <w:rPr>
           <w:lang w:val="es-CO"/>
         </w:rPr>
-        <w:t xml:space="preserve">Mostrar </w:t>
-      </w:r>
-      <w:r>
-        <w:rPr>
-          <w:lang w:val="es-CO"/>
-        </w:rPr>
-        <w:t>v</w:t>
-      </w:r>
-      <w:r>
-        <w:rPr>
-          <w:lang w:val="es-CO"/>
-        </w:rPr>
-        <w:t xml:space="preserve">entana de </w:t>
-      </w:r>
-      <w:r>
-        <w:rPr>
-          <w:lang w:val="es-CO"/>
-        </w:rPr>
-        <w:t>e</w:t>
-      </w:r>
-      <w:r>
-        <w:rPr>
-          <w:lang w:val="es-CO"/>
-        </w:rPr>
-        <w:t>scaleta</w:t>
+        <w:t>Mostrar ventana de escaleta</w:t>
       </w:r>
       <w:bookmarkEnd w:id="21"/>
     </w:p>
@@ -7061,13 +6793,7 @@
         <w:rPr>
           <w:lang w:val="es-CO"/>
         </w:rPr>
-        <w:t>3. El usuario puede asignar nombre a las filas, el tipo de filas y darle un ID a la fila</w:t>
-      </w:r>
-      <w:r>
-        <w:rPr>
-          <w:lang w:val="es-CO"/>
-        </w:rPr>
-        <w:t>.</w:t>
+        <w:t>3. El usuario puede asignar nombre a las filas, el tipo de filas y darle un ID a la fila.</w:t>
       </w:r>
     </w:p>
     <w:p>
@@ -7545,6 +7271,9 @@
         <w:jc w:val="center"/>
       </w:pPr>
       <w:r>
+        <w:rPr>
+          <w:noProof/>
+        </w:rPr>
         <w:drawing>
           <wp:inline distT="0" distB="0" distL="0" distR="0" wp14:anchorId="4AE8DA9A" wp14:editId="093501D6">
             <wp:extent cx="2241176" cy="2566622"/>
@@ -7862,13 +7591,7 @@
         <w:rPr>
           <w:lang w:val="es-CO"/>
         </w:rPr>
-        <w:t>3. El sistema guarda los cambios realizados en la escaleta, antes de cerrar la ventana</w:t>
-      </w:r>
-      <w:r>
-        <w:rPr>
-          <w:lang w:val="es-CO"/>
-        </w:rPr>
-        <w:t>.</w:t>
+        <w:t>3. El sistema guarda los cambios realizados en la escaleta, antes de cerrar la ventana.</w:t>
       </w:r>
     </w:p>
     <w:p>
@@ -7932,19 +7655,7 @@
         <w:rPr>
           <w:lang w:val="es-CO"/>
         </w:rPr>
-        <w:t xml:space="preserve">1. </w:t>
-      </w:r>
-      <w:r>
-        <w:rPr>
-          <w:lang w:val="es-CO"/>
-        </w:rPr>
-        <w:t>No generar archivo de escaleta</w:t>
-      </w:r>
-      <w:r>
-        <w:rPr>
-          <w:lang w:val="es-CO"/>
-        </w:rPr>
-        <w:t>.</w:t>
+        <w:t>1. No generar archivo de escaleta.</w:t>
       </w:r>
     </w:p>
     <w:p>
@@ -8050,14 +7761,7 @@
           <w:spacing w:val="-4"/>
           <w:lang w:val="es-CO"/>
         </w:rPr>
-        <w:t>El sistema debe tener acceso a la ventana de DCSHA</w:t>
-      </w:r>
-      <w:r>
-        <w:rPr>
-          <w:spacing w:val="-4"/>
-          <w:lang w:val="es-CO"/>
-        </w:rPr>
-        <w:t>.</w:t>
+        <w:t>El sistema debe tener acceso a la ventana de DCSHA.</w:t>
       </w:r>
     </w:p>
     <w:p>
@@ -8250,6 +7954,9 @@
         <w:jc w:val="center"/>
       </w:pPr>
       <w:r>
+        <w:rPr>
+          <w:noProof/>
+        </w:rPr>
         <w:drawing>
           <wp:inline distT="0" distB="0" distL="0" distR="0" wp14:anchorId="4EFD5983" wp14:editId="0D3C74C1">
             <wp:extent cx="5195047" cy="2847734"/>
@@ -8601,13 +8308,7 @@
         <w:rPr>
           <w:lang w:val="es-CO"/>
         </w:rPr>
-        <w:t>4. El sistema verifica que los datos cumplen con los límites de caracteres y asigna un ID único</w:t>
-      </w:r>
-      <w:r>
-        <w:rPr>
-          <w:lang w:val="es-CO"/>
-        </w:rPr>
-        <w:t>.</w:t>
+        <w:t>4. El sistema verifica que los datos cumplen con los límites de caracteres y asigna un ID único.</w:t>
       </w:r>
     </w:p>
     <w:p>
@@ -8623,13 +8324,7 @@
         <w:rPr>
           <w:lang w:val="es-CO"/>
         </w:rPr>
-        <w:t>5</w:t>
-      </w:r>
-      <w:r>
-        <w:rPr>
-          <w:lang w:val="es-CO"/>
-        </w:rPr>
-        <w:t>. El usuario con el rol de asistente de producción selecciona el tipo de Placa.</w:t>
+        <w:t>5. El usuario con el rol de asistente de producción selecciona el tipo de Placa.</w:t>
       </w:r>
     </w:p>
     <w:p>
@@ -8645,13 +8340,7 @@
         <w:rPr>
           <w:lang w:val="es-CO"/>
         </w:rPr>
-        <w:t>6</w:t>
-      </w:r>
-      <w:r>
-        <w:rPr>
-          <w:lang w:val="es-CO"/>
-        </w:rPr>
-        <w:t>. El sistema despliega los campos de llenado correspondientes.</w:t>
+        <w:t>6. El sistema despliega los campos de llenado correspondientes.</w:t>
       </w:r>
     </w:p>
     <w:p>
@@ -8667,13 +8356,7 @@
         <w:rPr>
           <w:lang w:val="es-CO"/>
         </w:rPr>
-        <w:t>7</w:t>
-      </w:r>
-      <w:r>
-        <w:rPr>
-          <w:lang w:val="es-CO"/>
-        </w:rPr>
-        <w:t>. El usuario inserta los datos en los campos de llenado.</w:t>
+        <w:t>7. El usuario inserta los datos en los campos de llenado.</w:t>
       </w:r>
     </w:p>
     <w:p>
@@ -8689,13 +8372,7 @@
         <w:rPr>
           <w:lang w:val="es-CO"/>
         </w:rPr>
-        <w:t>8</w:t>
-      </w:r>
-      <w:r>
-        <w:rPr>
-          <w:lang w:val="es-CO"/>
-        </w:rPr>
-        <w:t>. El sistema verifica que los datos cumplen con los límites de caracteres y asigna un ID único.</w:t>
+        <w:t>8. El sistema verifica que los datos cumplen con los límites de caracteres y asigna un ID único.</w:t>
       </w:r>
     </w:p>
     <w:p>
@@ -8864,14 +8541,7 @@
           <w:spacing w:val="-2"/>
           <w:lang w:val="es-CO"/>
         </w:rPr>
-        <w:t>El sistema debe tener acceso a la base de datos para verificar y asignar ID únicos</w:t>
-      </w:r>
-      <w:r>
-        <w:rPr>
-          <w:spacing w:val="-2"/>
-          <w:lang w:val="es-CO"/>
-        </w:rPr>
-        <w:t>.</w:t>
+        <w:t>El sistema debe tener acceso a la base de datos para verificar y asignar ID únicos.</w:t>
       </w:r>
     </w:p>
     <w:p>
@@ -8992,14 +8662,7 @@
           <w:spacing w:val="-2"/>
           <w:lang w:val="es-CO"/>
         </w:rPr>
-        <w:t>correctamente con ID únicos</w:t>
-      </w:r>
-      <w:r>
-        <w:rPr>
-          <w:spacing w:val="-2"/>
-          <w:lang w:val="es-CO"/>
-        </w:rPr>
-        <w:t>.</w:t>
+        <w:t>correctamente con ID únicos.</w:t>
       </w:r>
     </w:p>
     <w:p>
@@ -9061,9 +8724,12 @@
         <w:jc w:val="center"/>
       </w:pPr>
       <w:r>
+        <w:rPr>
+          <w:noProof/>
+        </w:rPr>
         <w:lastRenderedPageBreak/>
         <w:drawing>
-          <wp:inline distT="0" distB="0" distL="0" distR="0" wp14:anchorId="31FC290C" wp14:editId="7C188203">
+          <wp:inline distT="0" distB="0" distL="0" distR="0" wp14:anchorId="31FC290C" wp14:editId="4505BCAB">
             <wp:extent cx="4101352" cy="2377110"/>
             <wp:effectExtent l="0" t="0" r="0" b="4445"/>
             <wp:docPr id="1685994338" name="Imagen 165"/>
@@ -9249,13 +8915,7 @@
         <w:rPr>
           <w:lang w:val="es-CO"/>
         </w:rPr>
-        <w:t>El sistema leerá las celdas de ID de cada una de las pestañas del documento usado: DE_CICLISMO_2023, que serán empleadas para numerar en el índice y hacer impronta en el Excel</w:t>
-      </w:r>
-      <w:r>
-        <w:rPr>
-          <w:lang w:val="es-CO"/>
-        </w:rPr>
-        <w:t>.</w:t>
+        <w:t>El sistema leerá las celdas de ID de cada una de las pestañas del documento usado: DE_CICLISMO_2023, que serán empleadas para numerar en el índice y hacer impronta en el Excel.</w:t>
       </w:r>
     </w:p>
     <w:p>
@@ -9501,21 +9161,7 @@
           <w:spacing w:val="-2"/>
           <w:lang w:val="es-CO"/>
         </w:rPr>
-        <w:t>2</w:t>
-      </w:r>
-      <w:r>
-        <w:rPr>
-          <w:spacing w:val="-2"/>
-          <w:lang w:val="es-CO"/>
-        </w:rPr>
-        <w:t xml:space="preserve">. El sistema </w:t>
-      </w:r>
-      <w:r>
-        <w:rPr>
-          <w:spacing w:val="-2"/>
-          <w:lang w:val="es-CO"/>
-        </w:rPr>
-        <w:t>hace la impronta en el Excel en el índice correspondiente en las filas asociadas al número dentro de la placa o zócalo.</w:t>
+        <w:t>2. El sistema hace la impronta en el Excel en el índice correspondiente en las filas asociadas al número dentro de la placa o zócalo.</w:t>
       </w:r>
     </w:p>
     <w:p>
@@ -9670,14 +9316,7 @@
           <w:spacing w:val="-2"/>
           <w:lang w:val="es-CO"/>
         </w:rPr>
-        <w:t>El índice numerado es generado y la impronta es realizada en el Excel</w:t>
-      </w:r>
-      <w:r>
-        <w:rPr>
-          <w:spacing w:val="-2"/>
-          <w:lang w:val="es-CO"/>
-        </w:rPr>
-        <w:t>.</w:t>
+        <w:t>El índice numerado es generado y la impronta es realizada en el Excel.</w:t>
       </w:r>
     </w:p>
     <w:p>
@@ -9919,6 +9558,9 @@
         <w:keepNext/>
       </w:pPr>
       <w:r>
+        <w:rPr>
+          <w:noProof/>
+        </w:rPr>
         <w:drawing>
           <wp:inline distT="0" distB="0" distL="0" distR="0" wp14:anchorId="00076FA2" wp14:editId="3CEC0F66">
             <wp:extent cx="6013450" cy="4516839"/>
@@ -11143,12 +10785,15 @@
         <w:jc w:val="center"/>
       </w:pPr>
       <w:r>
+        <w:rPr>
+          <w:noProof/>
+        </w:rPr>
         <w:lastRenderedPageBreak/>
         <w:drawing>
-          <wp:inline distT="0" distB="0" distL="0" distR="0" wp14:anchorId="152EF365" wp14:editId="578FA64F">
-            <wp:extent cx="5467350" cy="7779437"/>
-            <wp:effectExtent l="0" t="0" r="0" b="0"/>
-            <wp:docPr id="477166586" name="Imagen 167"/>
+          <wp:inline distT="0" distB="0" distL="0" distR="0" wp14:anchorId="628AA05A" wp14:editId="369BC26C">
+            <wp:extent cx="5510212" cy="7839559"/>
+            <wp:effectExtent l="0" t="0" r="0" b="9525"/>
+            <wp:docPr id="1474140851" name="Imagen 11"/>
             <wp:cNvGraphicFramePr>
               <a:graphicFrameLocks xmlns:a="http://schemas.openxmlformats.org/drawingml/2006/main" noChangeAspect="1"/>
             </wp:cNvGraphicFramePr>
@@ -11156,7 +10801,7 @@
               <a:graphicData uri="http://schemas.openxmlformats.org/drawingml/2006/picture">
                 <pic:pic xmlns:pic="http://schemas.openxmlformats.org/drawingml/2006/picture">
                   <pic:nvPicPr>
-                    <pic:cNvPr id="0" name="Picture 13"/>
+                    <pic:cNvPr id="0" name="Picture 1"/>
                     <pic:cNvPicPr>
                       <a:picLocks noChangeAspect="1" noChangeArrowheads="1"/>
                     </pic:cNvPicPr>
@@ -11177,7 +10822,7 @@
                   <pic:spPr bwMode="auto">
                     <a:xfrm>
                       <a:off x="0" y="0"/>
-                      <a:ext cx="5470595" cy="7784054"/>
+                      <a:ext cx="5513060" cy="7843610"/>
                     </a:xfrm>
                     <a:prstGeom prst="rect">
                       <a:avLst/>
@@ -11224,15 +10869,7 @@
         <w:fldChar w:fldCharType="end"/>
       </w:r>
       <w:r>
-        <w:t xml:space="preserve">: Diagrama de objetos Sistema de Gestión de </w:t>
-      </w:r>
-      <w:proofErr w:type="spellStart"/>
-      <w:r>
-        <w:t>ETgc</w:t>
-      </w:r>
-      <w:proofErr w:type="spellEnd"/>
-      <w:r>
-        <w:t>: Filas Zócalos y Placa</w:t>
+        <w:t>: Diagrama de objetos Sistema de Gestión de ETgc: Filas Zócalos y Placa</w:t>
       </w:r>
       <w:bookmarkStart w:id="36" w:name="Correct_errors"/>
       <w:bookmarkStart w:id="37" w:name="_bookmark14"/>
@@ -11294,6 +10931,7 @@
     </w:pPr>
     <w:r>
       <w:rPr>
+        <w:noProof/>
         <w:lang w:val="es-CO"/>
       </w:rPr>
       <mc:AlternateContent>
@@ -11592,6 +11230,7 @@
     </w:r>
     <w:r>
       <w:rPr>
+        <w:noProof/>
         <w:lang w:val="es-CO"/>
       </w:rPr>
       <mc:AlternateContent>
@@ -11720,6 +11359,7 @@
     </w:r>
     <w:r>
       <w:rPr>
+        <w:noProof/>
         <w:lang w:val="es-CO"/>
       </w:rPr>
       <mc:AlternateContent>
@@ -11870,6 +11510,7 @@
     </w:pPr>
     <w:r>
       <w:rPr>
+        <w:noProof/>
         <w:lang w:val="es-CO"/>
       </w:rPr>
       <mc:AlternateContent>
@@ -12192,6 +11833,7 @@
     </w:r>
     <w:r>
       <w:rPr>
+        <w:noProof/>
         <w:lang w:val="es-CO"/>
       </w:rPr>
       <mc:AlternateContent>
@@ -12320,6 +11962,7 @@
     </w:r>
     <w:r>
       <w:rPr>
+        <w:noProof/>
         <w:lang w:val="es-CO"/>
       </w:rPr>
       <mc:AlternateContent>
@@ -12485,6 +12128,7 @@
     </w:pPr>
     <w:r>
       <w:rPr>
+        <w:noProof/>
         <w:lang w:val="es-CO"/>
       </w:rPr>
       <mc:AlternateContent>
@@ -12801,7 +12445,6 @@
                                     <w:lang w:val="es-CO"/>
                                   </w:rPr>
                                 </w:pPr>
-                                <w:proofErr w:type="spellStart"/>
                                 <w:r>
                                   <w:rPr>
                                     <w:b/>
@@ -12811,7 +12454,6 @@
                                   </w:rPr>
                                   <w:t>ETgc</w:t>
                                 </w:r>
-                                <w:proofErr w:type="spellEnd"/>
                               </w:p>
                             </w:tc>
                           </w:tr>
@@ -13123,7 +12765,6 @@
                               <w:lang w:val="es-CO"/>
                             </w:rPr>
                           </w:pPr>
-                          <w:proofErr w:type="spellStart"/>
                           <w:r>
                             <w:rPr>
                               <w:b/>
@@ -13133,7 +12774,6 @@
                             </w:rPr>
                             <w:t>ETgc</w:t>
                           </w:r>
-                          <w:proofErr w:type="spellEnd"/>
                         </w:p>
                       </w:tc>
                     </w:tr>
@@ -13171,6 +12811,7 @@
     </w:pPr>
     <w:r>
       <w:rPr>
+        <w:noProof/>
         <w:lang w:val="es-CO"/>
       </w:rPr>
       <mc:AlternateContent>
@@ -13451,7 +13092,6 @@
                                     <w:lang w:val="es-CO"/>
                                   </w:rPr>
                                 </w:pPr>
-                                <w:proofErr w:type="spellStart"/>
                                 <w:r>
                                   <w:rPr>
                                     <w:b/>
@@ -13461,7 +13101,6 @@
                                   </w:rPr>
                                   <w:t>ETgc</w:t>
                                 </w:r>
-                                <w:proofErr w:type="spellEnd"/>
                               </w:p>
                             </w:tc>
                           </w:tr>
@@ -13737,7 +13376,6 @@
                               <w:lang w:val="es-CO"/>
                             </w:rPr>
                           </w:pPr>
-                          <w:proofErr w:type="spellStart"/>
                           <w:r>
                             <w:rPr>
                               <w:b/>
@@ -13747,7 +13385,6 @@
                             </w:rPr>
                             <w:t>ETgc</w:t>
                           </w:r>
-                          <w:proofErr w:type="spellEnd"/>
                         </w:p>
                       </w:tc>
                     </w:tr>
@@ -15955,6 +15592,7 @@
   <w:style w:type="character" w:default="1" w:styleId="Fuentedeprrafopredeter">
     <w:name w:val="Default Paragraph Font"/>
     <w:uiPriority w:val="1"/>
+    <w:semiHidden/>
     <w:unhideWhenUsed/>
   </w:style>
   <w:style w:type="table" w:default="1" w:styleId="Tablanormal">

</xml_diff>